<commit_message>
Added Proposal to PDR - Garret said so
</commit_message>
<xml_diff>
--- a/final/documentation/FinalPreliminaryDesignReview.docx
+++ b/final/documentation/FinalPreliminaryDesignReview.docx
@@ -136,6 +136,12 @@
     </w:p>
     <w:sdt>
       <w:sdtPr>
+        <w:rPr>
+          <w:rFonts w:asciiTheme="minorHAnsi" w:eastAsiaTheme="minorEastAsia" w:hAnsiTheme="minorHAnsi" w:cstheme="minorBidi"/>
+          <w:color w:val="auto"/>
+          <w:sz w:val="21"/>
+          <w:szCs w:val="21"/>
+        </w:rPr>
         <w:id w:val="-848021719"/>
         <w:docPartObj>
           <w:docPartGallery w:val="Table of Contents"/>
@@ -144,13 +150,9 @@
       </w:sdtPr>
       <w:sdtEndPr>
         <w:rPr>
-          <w:rFonts w:asciiTheme="minorHAnsi" w:eastAsiaTheme="minorEastAsia" w:hAnsiTheme="minorHAnsi" w:cstheme="minorBidi"/>
           <w:b/>
           <w:bCs/>
           <w:noProof/>
-          <w:color w:val="auto"/>
-          <w:sz w:val="21"/>
-          <w:szCs w:val="21"/>
         </w:rPr>
       </w:sdtEndPr>
       <w:sdtContent>
@@ -182,7 +184,7 @@
           <w:r>
             <w:fldChar w:fldCharType="separate"/>
           </w:r>
-          <w:hyperlink w:anchor="_Toc435102377" w:history="1">
+          <w:hyperlink w:anchor="_Toc435107652" w:history="1">
             <w:r>
               <w:rPr>
                 <w:rStyle w:val="Hyperlink"/>
@@ -209,7 +211,7 @@
                 <w:noProof/>
                 <w:webHidden/>
               </w:rPr>
-              <w:instrText xml:space="preserve"> PAGEREF _Toc435102377 \h </w:instrText>
+              <w:instrText xml:space="preserve"> PAGEREF _Toc435107652 \h </w:instrText>
             </w:r>
             <w:r>
               <w:rPr>
@@ -251,7 +253,7 @@
               <w:noProof/>
             </w:rPr>
           </w:pPr>
-          <w:hyperlink w:anchor="_Toc435102378" w:history="1">
+          <w:hyperlink w:anchor="_Toc435107653" w:history="1">
             <w:r>
               <w:rPr>
                 <w:rStyle w:val="Hyperlink"/>
@@ -278,7 +280,7 @@
                 <w:noProof/>
                 <w:webHidden/>
               </w:rPr>
-              <w:instrText xml:space="preserve"> PAGEREF _Toc435102378 \h </w:instrText>
+              <w:instrText xml:space="preserve"> PAGEREF _Toc435107653 \h </w:instrText>
             </w:r>
             <w:r>
               <w:rPr>
@@ -320,7 +322,7 @@
               <w:noProof/>
             </w:rPr>
           </w:pPr>
-          <w:hyperlink w:anchor="_Toc435102379" w:history="1">
+          <w:hyperlink w:anchor="_Toc435107654" w:history="1">
             <w:r>
               <w:rPr>
                 <w:rStyle w:val="Hyperlink"/>
@@ -348,7 +350,7 @@
                 <w:noProof/>
                 <w:webHidden/>
               </w:rPr>
-              <w:instrText xml:space="preserve"> PAGEREF _Toc435102379 \h </w:instrText>
+              <w:instrText xml:space="preserve"> PAGEREF _Toc435107654 \h </w:instrText>
             </w:r>
             <w:r>
               <w:rPr>
@@ -390,7 +392,7 @@
               <w:noProof/>
             </w:rPr>
           </w:pPr>
-          <w:hyperlink w:anchor="_Toc435102380" w:history="1">
+          <w:hyperlink w:anchor="_Toc435107655" w:history="1">
             <w:r>
               <w:rPr>
                 <w:rStyle w:val="Hyperlink"/>
@@ -417,7 +419,7 @@
                 <w:noProof/>
                 <w:webHidden/>
               </w:rPr>
-              <w:instrText xml:space="preserve"> PAGEREF _Toc435102380 \h </w:instrText>
+              <w:instrText xml:space="preserve"> PAGEREF _Toc435107655 \h </w:instrText>
             </w:r>
             <w:r>
               <w:rPr>
@@ -459,7 +461,7 @@
               <w:noProof/>
             </w:rPr>
           </w:pPr>
-          <w:hyperlink w:anchor="_Toc435102381" w:history="1">
+          <w:hyperlink w:anchor="_Toc435107656" w:history="1">
             <w:r>
               <w:rPr>
                 <w:rStyle w:val="Hyperlink"/>
@@ -486,7 +488,7 @@
                 <w:noProof/>
                 <w:webHidden/>
               </w:rPr>
-              <w:instrText xml:space="preserve"> PAGEREF _Toc435102381 \h </w:instrText>
+              <w:instrText xml:space="preserve"> PAGEREF _Toc435107656 \h </w:instrText>
             </w:r>
             <w:r>
               <w:rPr>
@@ -528,7 +530,7 @@
               <w:noProof/>
             </w:rPr>
           </w:pPr>
-          <w:hyperlink w:anchor="_Toc435102382" w:history="1">
+          <w:hyperlink w:anchor="_Toc435107657" w:history="1">
             <w:r>
               <w:rPr>
                 <w:rStyle w:val="Hyperlink"/>
@@ -555,7 +557,7 @@
                 <w:noProof/>
                 <w:webHidden/>
               </w:rPr>
-              <w:instrText xml:space="preserve"> PAGEREF _Toc435102382 \h </w:instrText>
+              <w:instrText xml:space="preserve"> PAGEREF _Toc435107657 \h </w:instrText>
             </w:r>
             <w:r>
               <w:rPr>
@@ -597,7 +599,7 @@
               <w:noProof/>
             </w:rPr>
           </w:pPr>
-          <w:hyperlink w:anchor="_Toc435102383" w:history="1">
+          <w:hyperlink w:anchor="_Toc435107658" w:history="1">
             <w:r>
               <w:rPr>
                 <w:rStyle w:val="Hyperlink"/>
@@ -624,7 +626,7 @@
                 <w:noProof/>
                 <w:webHidden/>
               </w:rPr>
-              <w:instrText xml:space="preserve"> PAGEREF _Toc435102383 \h </w:instrText>
+              <w:instrText xml:space="preserve"> PAGEREF _Toc435107658 \h </w:instrText>
             </w:r>
             <w:r>
               <w:rPr>
@@ -666,7 +668,7 @@
               <w:noProof/>
             </w:rPr>
           </w:pPr>
-          <w:hyperlink w:anchor="_Toc435102384" w:history="1">
+          <w:hyperlink w:anchor="_Toc435107659" w:history="1">
             <w:r>
               <w:rPr>
                 <w:rStyle w:val="Hyperlink"/>
@@ -693,7 +695,7 @@
                 <w:noProof/>
                 <w:webHidden/>
               </w:rPr>
-              <w:instrText xml:space="preserve"> PAGEREF _Toc435102384 \h </w:instrText>
+              <w:instrText xml:space="preserve"> PAGEREF _Toc435107659 \h </w:instrText>
             </w:r>
             <w:r>
               <w:rPr>
@@ -735,7 +737,7 @@
               <w:noProof/>
             </w:rPr>
           </w:pPr>
-          <w:hyperlink w:anchor="_Toc435102385" w:history="1">
+          <w:hyperlink w:anchor="_Toc435107660" w:history="1">
             <w:r>
               <w:rPr>
                 <w:rStyle w:val="Hyperlink"/>
@@ -762,7 +764,7 @@
                 <w:noProof/>
                 <w:webHidden/>
               </w:rPr>
-              <w:instrText xml:space="preserve"> PAGEREF _Toc435102385 \h </w:instrText>
+              <w:instrText xml:space="preserve"> PAGEREF _Toc435107660 \h </w:instrText>
             </w:r>
             <w:r>
               <w:rPr>
@@ -804,7 +806,7 @@
               <w:noProof/>
             </w:rPr>
           </w:pPr>
-          <w:hyperlink w:anchor="_Toc435102386" w:history="1">
+          <w:hyperlink w:anchor="_Toc435107661" w:history="1">
             <w:r>
               <w:rPr>
                 <w:rStyle w:val="Hyperlink"/>
@@ -831,7 +833,7 @@
                 <w:noProof/>
                 <w:webHidden/>
               </w:rPr>
-              <w:instrText xml:space="preserve"> PAGEREF _Toc435102386 \h </w:instrText>
+              <w:instrText xml:space="preserve"> PAGEREF _Toc435107661 \h </w:instrText>
             </w:r>
             <w:r>
               <w:rPr>
@@ -873,7 +875,7 @@
               <w:noProof/>
             </w:rPr>
           </w:pPr>
-          <w:hyperlink w:anchor="_Toc435102387" w:history="1">
+          <w:hyperlink w:anchor="_Toc435107662" w:history="1">
             <w:r>
               <w:rPr>
                 <w:rStyle w:val="Hyperlink"/>
@@ -900,7 +902,7 @@
                 <w:noProof/>
                 <w:webHidden/>
               </w:rPr>
-              <w:instrText xml:space="preserve"> PAGEREF _Toc435102387 \h </w:instrText>
+              <w:instrText xml:space="preserve"> PAGEREF _Toc435107662 \h </w:instrText>
             </w:r>
             <w:r>
               <w:rPr>
@@ -942,7 +944,7 @@
               <w:noProof/>
             </w:rPr>
           </w:pPr>
-          <w:hyperlink w:anchor="_Toc435102388" w:history="1">
+          <w:hyperlink w:anchor="_Toc435107663" w:history="1">
             <w:r>
               <w:rPr>
                 <w:rStyle w:val="Hyperlink"/>
@@ -969,7 +971,7 @@
                 <w:noProof/>
                 <w:webHidden/>
               </w:rPr>
-              <w:instrText xml:space="preserve"> PAGEREF _Toc435102388 \h </w:instrText>
+              <w:instrText xml:space="preserve"> PAGEREF _Toc435107663 \h </w:instrText>
             </w:r>
             <w:r>
               <w:rPr>
@@ -1011,7 +1013,7 @@
               <w:noProof/>
             </w:rPr>
           </w:pPr>
-          <w:hyperlink w:anchor="_Toc435102389" w:history="1">
+          <w:hyperlink w:anchor="_Toc435107664" w:history="1">
             <w:r>
               <w:rPr>
                 <w:rStyle w:val="Hyperlink"/>
@@ -1038,7 +1040,7 @@
                 <w:noProof/>
                 <w:webHidden/>
               </w:rPr>
-              <w:instrText xml:space="preserve"> PAGEREF _Toc435102389 \h </w:instrText>
+              <w:instrText xml:space="preserve"> PAGEREF _Toc435107664 \h </w:instrText>
             </w:r>
             <w:r>
               <w:rPr>
@@ -1080,7 +1082,7 @@
               <w:noProof/>
             </w:rPr>
           </w:pPr>
-          <w:hyperlink w:anchor="_Toc435102390" w:history="1">
+          <w:hyperlink w:anchor="_Toc435107665" w:history="1">
             <w:r>
               <w:rPr>
                 <w:rStyle w:val="Hyperlink"/>
@@ -1107,7 +1109,7 @@
                 <w:noProof/>
                 <w:webHidden/>
               </w:rPr>
-              <w:instrText xml:space="preserve"> PAGEREF _Toc435102390 \h </w:instrText>
+              <w:instrText xml:space="preserve"> PAGEREF _Toc435107665 \h </w:instrText>
             </w:r>
             <w:r>
               <w:rPr>
@@ -1127,7 +1129,283 @@
                 <w:noProof/>
                 <w:webHidden/>
               </w:rPr>
-              <w:t>16</w:t>
+              <w:t>17</w:t>
+            </w:r>
+            <w:r>
+              <w:rPr>
+                <w:noProof/>
+                <w:webHidden/>
+              </w:rPr>
+              <w:fldChar w:fldCharType="end"/>
+            </w:r>
+          </w:hyperlink>
+        </w:p>
+        <w:p>
+          <w:pPr>
+            <w:pStyle w:val="TOC1"/>
+            <w:tabs>
+              <w:tab w:val="right" w:leader="dot" w:pos="9350"/>
+            </w:tabs>
+            <w:rPr>
+              <w:rFonts w:cstheme="minorBidi"/>
+              <w:noProof/>
+            </w:rPr>
+          </w:pPr>
+          <w:hyperlink w:anchor="_Toc435107666" w:history="1">
+            <w:r>
+              <w:rPr>
+                <w:rStyle w:val="Hyperlink"/>
+                <w:noProof/>
+              </w:rPr>
+              <w:t>Summarized Proposal</w:t>
+            </w:r>
+            <w:r>
+              <w:rPr>
+                <w:noProof/>
+                <w:webHidden/>
+              </w:rPr>
+              <w:tab/>
+            </w:r>
+            <w:r>
+              <w:rPr>
+                <w:noProof/>
+                <w:webHidden/>
+              </w:rPr>
+              <w:fldChar w:fldCharType="begin"/>
+            </w:r>
+            <w:r>
+              <w:rPr>
+                <w:noProof/>
+                <w:webHidden/>
+              </w:rPr>
+              <w:instrText xml:space="preserve"> PAGEREF _Toc435107666 \h </w:instrText>
+            </w:r>
+            <w:r>
+              <w:rPr>
+                <w:noProof/>
+                <w:webHidden/>
+              </w:rPr>
+            </w:r>
+            <w:r>
+              <w:rPr>
+                <w:noProof/>
+                <w:webHidden/>
+              </w:rPr>
+              <w:fldChar w:fldCharType="separate"/>
+            </w:r>
+            <w:r>
+              <w:rPr>
+                <w:noProof/>
+                <w:webHidden/>
+              </w:rPr>
+              <w:t>19</w:t>
+            </w:r>
+            <w:r>
+              <w:rPr>
+                <w:noProof/>
+                <w:webHidden/>
+              </w:rPr>
+              <w:fldChar w:fldCharType="end"/>
+            </w:r>
+          </w:hyperlink>
+        </w:p>
+        <w:p>
+          <w:pPr>
+            <w:pStyle w:val="TOC1"/>
+            <w:tabs>
+              <w:tab w:val="right" w:leader="dot" w:pos="9350"/>
+            </w:tabs>
+            <w:rPr>
+              <w:rFonts w:cstheme="minorBidi"/>
+              <w:noProof/>
+            </w:rPr>
+          </w:pPr>
+          <w:hyperlink w:anchor="_Toc435107667" w:history="1">
+            <w:r>
+              <w:rPr>
+                <w:rStyle w:val="Hyperlink"/>
+                <w:noProof/>
+              </w:rPr>
+              <w:t>Part Details</w:t>
+            </w:r>
+            <w:r>
+              <w:rPr>
+                <w:noProof/>
+                <w:webHidden/>
+              </w:rPr>
+              <w:tab/>
+            </w:r>
+            <w:r>
+              <w:rPr>
+                <w:noProof/>
+                <w:webHidden/>
+              </w:rPr>
+              <w:fldChar w:fldCharType="begin"/>
+            </w:r>
+            <w:r>
+              <w:rPr>
+                <w:noProof/>
+                <w:webHidden/>
+              </w:rPr>
+              <w:instrText xml:space="preserve"> PAGEREF _Toc435107667 \h </w:instrText>
+            </w:r>
+            <w:r>
+              <w:rPr>
+                <w:noProof/>
+                <w:webHidden/>
+              </w:rPr>
+            </w:r>
+            <w:r>
+              <w:rPr>
+                <w:noProof/>
+                <w:webHidden/>
+              </w:rPr>
+              <w:fldChar w:fldCharType="separate"/>
+            </w:r>
+            <w:r>
+              <w:rPr>
+                <w:noProof/>
+                <w:webHidden/>
+              </w:rPr>
+              <w:t>19</w:t>
+            </w:r>
+            <w:r>
+              <w:rPr>
+                <w:noProof/>
+                <w:webHidden/>
+              </w:rPr>
+              <w:fldChar w:fldCharType="end"/>
+            </w:r>
+          </w:hyperlink>
+        </w:p>
+        <w:p>
+          <w:pPr>
+            <w:pStyle w:val="TOC1"/>
+            <w:tabs>
+              <w:tab w:val="right" w:leader="dot" w:pos="9350"/>
+            </w:tabs>
+            <w:rPr>
+              <w:rFonts w:cstheme="minorBidi"/>
+              <w:noProof/>
+            </w:rPr>
+          </w:pPr>
+          <w:hyperlink w:anchor="_Toc435107668" w:history="1">
+            <w:r>
+              <w:rPr>
+                <w:rStyle w:val="Hyperlink"/>
+                <w:noProof/>
+              </w:rPr>
+              <w:t>Summarized Use</w:t>
+            </w:r>
+            <w:r>
+              <w:rPr>
+                <w:noProof/>
+                <w:webHidden/>
+              </w:rPr>
+              <w:tab/>
+            </w:r>
+            <w:r>
+              <w:rPr>
+                <w:noProof/>
+                <w:webHidden/>
+              </w:rPr>
+              <w:fldChar w:fldCharType="begin"/>
+            </w:r>
+            <w:r>
+              <w:rPr>
+                <w:noProof/>
+                <w:webHidden/>
+              </w:rPr>
+              <w:instrText xml:space="preserve"> PAGEREF _Toc435107668 \h </w:instrText>
+            </w:r>
+            <w:r>
+              <w:rPr>
+                <w:noProof/>
+                <w:webHidden/>
+              </w:rPr>
+            </w:r>
+            <w:r>
+              <w:rPr>
+                <w:noProof/>
+                <w:webHidden/>
+              </w:rPr>
+              <w:fldChar w:fldCharType="separate"/>
+            </w:r>
+            <w:r>
+              <w:rPr>
+                <w:noProof/>
+                <w:webHidden/>
+              </w:rPr>
+              <w:t>20</w:t>
+            </w:r>
+            <w:r>
+              <w:rPr>
+                <w:noProof/>
+                <w:webHidden/>
+              </w:rPr>
+              <w:fldChar w:fldCharType="end"/>
+            </w:r>
+          </w:hyperlink>
+        </w:p>
+        <w:p>
+          <w:pPr>
+            <w:pStyle w:val="TOC1"/>
+            <w:tabs>
+              <w:tab w:val="right" w:leader="dot" w:pos="9350"/>
+            </w:tabs>
+            <w:rPr>
+              <w:rFonts w:cstheme="minorBidi"/>
+              <w:noProof/>
+            </w:rPr>
+          </w:pPr>
+          <w:hyperlink w:anchor="_Toc435107669" w:history="1">
+            <w:r>
+              <w:rPr>
+                <w:rStyle w:val="Hyperlink"/>
+                <w:noProof/>
+              </w:rPr>
+              <w:t>Proposed Tasks</w:t>
+            </w:r>
+            <w:r>
+              <w:rPr>
+                <w:noProof/>
+                <w:webHidden/>
+              </w:rPr>
+              <w:tab/>
+            </w:r>
+            <w:r>
+              <w:rPr>
+                <w:noProof/>
+                <w:webHidden/>
+              </w:rPr>
+              <w:fldChar w:fldCharType="begin"/>
+            </w:r>
+            <w:r>
+              <w:rPr>
+                <w:noProof/>
+                <w:webHidden/>
+              </w:rPr>
+              <w:instrText xml:space="preserve"> PAGEREF _Toc435107669 \h </w:instrText>
+            </w:r>
+            <w:r>
+              <w:rPr>
+                <w:noProof/>
+                <w:webHidden/>
+              </w:rPr>
+            </w:r>
+            <w:r>
+              <w:rPr>
+                <w:noProof/>
+                <w:webHidden/>
+              </w:rPr>
+              <w:fldChar w:fldCharType="separate"/>
+            </w:r>
+            <w:r>
+              <w:rPr>
+                <w:noProof/>
+                <w:webHidden/>
+              </w:rPr>
+              <w:t>20</w:t>
             </w:r>
             <w:r>
               <w:rPr>
@@ -1157,7 +1435,10 @@
         </w:p>
       </w:sdtContent>
     </w:sdt>
-    <w:p/>
+    <w:p>
+      <w:bookmarkStart w:id="0" w:name="_GoBack"/>
+      <w:bookmarkEnd w:id="0"/>
+    </w:p>
     <w:p/>
     <w:p/>
     <w:p>
@@ -1209,12 +1490,11 @@
       <w:pPr>
         <w:pStyle w:val="Heading1"/>
       </w:pPr>
-      <w:bookmarkStart w:id="0" w:name="_Toc435102377"/>
-      <w:r>
-        <w:lastRenderedPageBreak/>
+      <w:bookmarkStart w:id="1" w:name="_Toc435107652"/>
+      <w:r>
         <w:t>Overview</w:t>
       </w:r>
-      <w:bookmarkEnd w:id="0"/>
+      <w:bookmarkEnd w:id="1"/>
     </w:p>
     <w:p>
       <w:pPr>
@@ -1225,11 +1505,11 @@
       <w:pPr>
         <w:pStyle w:val="Heading3"/>
       </w:pPr>
-      <w:bookmarkStart w:id="1" w:name="_Toc435102378"/>
+      <w:bookmarkStart w:id="2" w:name="_Toc435107653"/>
       <w:r>
         <w:t>Theory</w:t>
       </w:r>
-      <w:bookmarkEnd w:id="1"/>
+      <w:bookmarkEnd w:id="2"/>
     </w:p>
     <w:p/>
     <w:p>
@@ -1259,14 +1539,14 @@
           <w:rFonts w:eastAsia="Times New Roman"/>
         </w:rPr>
       </w:pPr>
-      <w:bookmarkStart w:id="2" w:name="_Toc435102379"/>
+      <w:bookmarkStart w:id="3" w:name="_Toc435107654"/>
       <w:r>
         <w:rPr>
           <w:rFonts w:eastAsia="Times New Roman"/>
         </w:rPr>
         <w:t>Design Summary</w:t>
       </w:r>
-      <w:bookmarkEnd w:id="2"/>
+      <w:bookmarkEnd w:id="3"/>
     </w:p>
     <w:p/>
     <w:p>
@@ -1307,23 +1587,22 @@
       <w:pPr>
         <w:pStyle w:val="Heading1"/>
       </w:pPr>
-      <w:bookmarkStart w:id="3" w:name="_Toc435102380"/>
-      <w:r>
-        <w:lastRenderedPageBreak/>
+      <w:bookmarkStart w:id="4" w:name="_Toc435107655"/>
+      <w:r>
         <w:t>Hardware Design</w:t>
       </w:r>
-      <w:bookmarkEnd w:id="3"/>
+      <w:bookmarkEnd w:id="4"/>
     </w:p>
     <w:p/>
     <w:p>
       <w:pPr>
         <w:pStyle w:val="Heading3"/>
       </w:pPr>
-      <w:bookmarkStart w:id="4" w:name="_Toc435102381"/>
+      <w:bookmarkStart w:id="5" w:name="_Toc435107656"/>
       <w:r>
         <w:t>Additional Part description</w:t>
       </w:r>
-      <w:bookmarkEnd w:id="4"/>
+      <w:bookmarkEnd w:id="5"/>
     </w:p>
     <w:p/>
     <w:p>
@@ -2126,7 +2405,7 @@
       <w:pPr>
         <w:pStyle w:val="Heading3"/>
       </w:pPr>
-      <w:bookmarkStart w:id="5" w:name="_Toc435102382"/>
+      <w:bookmarkStart w:id="6" w:name="_Toc435107657"/>
       <w:r>
         <w:lastRenderedPageBreak/>
         <w:t>Pin A</w:t>
@@ -2146,7 +2425,7 @@
       <w:r>
         <w:t>escriptions</w:t>
       </w:r>
-      <w:bookmarkEnd w:id="5"/>
+      <w:bookmarkEnd w:id="6"/>
     </w:p>
     <w:p/>
     <w:p>
@@ -2280,7 +2559,7 @@
       <w:pPr>
         <w:pStyle w:val="Heading3"/>
       </w:pPr>
-      <w:bookmarkStart w:id="6" w:name="_Toc435102383"/>
+      <w:bookmarkStart w:id="7" w:name="_Toc435107658"/>
       <w:r>
         <w:lastRenderedPageBreak/>
         <w:t>Circuit D</w:t>
@@ -2288,7 +2567,7 @@
       <w:r>
         <w:t>iagrams</w:t>
       </w:r>
-      <w:bookmarkEnd w:id="6"/>
+      <w:bookmarkEnd w:id="7"/>
     </w:p>
     <w:p/>
     <w:p>
@@ -2687,23 +2966,23 @@
       <w:pPr>
         <w:pStyle w:val="Heading1"/>
       </w:pPr>
-      <w:bookmarkStart w:id="7" w:name="_Toc435102384"/>
+      <w:bookmarkStart w:id="8" w:name="_Toc435107659"/>
       <w:r>
         <w:lastRenderedPageBreak/>
         <w:t>Software Design</w:t>
       </w:r>
-      <w:bookmarkEnd w:id="7"/>
+      <w:bookmarkEnd w:id="8"/>
     </w:p>
     <w:p/>
     <w:p>
       <w:pPr>
         <w:pStyle w:val="Heading3"/>
       </w:pPr>
-      <w:bookmarkStart w:id="8" w:name="_Toc435102385"/>
+      <w:bookmarkStart w:id="9" w:name="_Toc435107660"/>
       <w:r>
         <w:t>Overview</w:t>
       </w:r>
-      <w:bookmarkEnd w:id="8"/>
+      <w:bookmarkEnd w:id="9"/>
     </w:p>
     <w:p/>
     <w:p>
@@ -2807,8 +3086,6 @@
         </w:rPr>
         <w:t xml:space="preserve">The rightmost state machine below describes the high level state machine that we will be implementing in main.c. As described previously in this document, the states findLine, handleCollision, avoidObstacle, and detectObstacle in the main.c state machine will be located in separate files. The descriptions of these state machines are depicted by the diagrams below. Additionally, the diagram shows files that the state machines are in will be listed in. Each state will call a function that carries out an action. For example: the turnLeft state will call a function turnLeft() that makes the robot turnLeft. The readHc state will call a function readHc() that reads from the sensor. The same goes for all of the other states. </w:t>
       </w:r>
-      <w:bookmarkStart w:id="9" w:name="_GoBack"/>
-      <w:bookmarkEnd w:id="9"/>
     </w:p>
     <w:p/>
     <w:p>
@@ -2820,7 +3097,7 @@
       <w:pPr>
         <w:pStyle w:val="Heading3"/>
       </w:pPr>
-      <w:bookmarkStart w:id="10" w:name="_Toc435102386"/>
+      <w:bookmarkStart w:id="10" w:name="_Toc435107661"/>
       <w:r>
         <w:lastRenderedPageBreak/>
         <w:t>Block Diagram</w:t>
@@ -2962,7 +3239,7 @@
       <w:pPr>
         <w:pStyle w:val="Heading3"/>
       </w:pPr>
-      <w:bookmarkStart w:id="11" w:name="_Toc435102387"/>
+      <w:bookmarkStart w:id="11" w:name="_Toc435107662"/>
       <w:r>
         <w:lastRenderedPageBreak/>
         <w:t>Function Descriptions</w:t>
@@ -3206,19 +3483,7 @@
         <w:rPr>
           <w:rFonts w:eastAsia="Times New Roman"/>
         </w:rPr>
-        <w:t xml:space="preserve">    </w:t>
-      </w:r>
-      <w:r>
-        <w:rPr>
-          <w:rFonts w:eastAsia="Times New Roman"/>
-        </w:rPr>
-        <w:t xml:space="preserve">                </w:t>
-      </w:r>
-      <w:r>
-        <w:rPr>
-          <w:rFonts w:eastAsia="Times New Roman"/>
-        </w:rPr>
-        <w:t>Initialize the IR sensors and configure the pins for the robot.</w:t>
+        <w:t xml:space="preserve">                    Initialize the IR sensors and configure the pins for the robot.</w:t>
       </w:r>
     </w:p>
     <w:p>
@@ -3241,11 +3506,6 @@
           <w:rFonts w:eastAsia="Times New Roman"/>
         </w:rPr>
         <w:tab/>
-      </w:r>
-      <w:r>
-        <w:rPr>
-          <w:rFonts w:eastAsia="Times New Roman"/>
-        </w:rPr>
         <w:t>Read from the IR sensors and write to the LCD.</w:t>
       </w:r>
     </w:p>
@@ -3288,11 +3548,6 @@
           <w:rFonts w:eastAsia="Times New Roman"/>
         </w:rPr>
         <w:tab/>
-      </w:r>
-      <w:r>
-        <w:rPr>
-          <w:rFonts w:eastAsia="Times New Roman"/>
-        </w:rPr>
         <w:t>A state machine, as described above, that enables the robot to track a line.</w:t>
       </w:r>
     </w:p>
@@ -3349,13 +3604,7 @@
         <w:rPr>
           <w:rFonts w:eastAsia="Times New Roman"/>
         </w:rPr>
-        <w:t xml:space="preserve"> </w:t>
-      </w:r>
-      <w:r>
-        <w:rPr>
-          <w:rFonts w:eastAsia="Times New Roman"/>
-        </w:rPr>
-        <w:t>void initHC();</w:t>
+        <w:t xml:space="preserve"> void initHC();</w:t>
       </w:r>
     </w:p>
     <w:p>
@@ -3370,11 +3619,6 @@
           <w:rFonts w:eastAsia="Times New Roman"/>
         </w:rPr>
         <w:tab/>
-      </w:r>
-      <w:r>
-        <w:rPr>
-          <w:rFonts w:eastAsia="Times New Roman"/>
-        </w:rPr>
         <w:t>Initialize the hc-S04 sensor and the pins it connects to.</w:t>
       </w:r>
     </w:p>
@@ -3426,7 +3670,7 @@
       <w:pPr>
         <w:pStyle w:val="Heading1"/>
       </w:pPr>
-      <w:bookmarkStart w:id="12" w:name="_Toc435102388"/>
+      <w:bookmarkStart w:id="12" w:name="_Toc435107663"/>
       <w:r>
         <w:lastRenderedPageBreak/>
         <w:t>Testing Design</w:t>
@@ -3438,7 +3682,7 @@
       <w:pPr>
         <w:pStyle w:val="Heading3"/>
       </w:pPr>
-      <w:bookmarkStart w:id="13" w:name="_Toc435102389"/>
+      <w:bookmarkStart w:id="13" w:name="_Toc435107664"/>
       <w:r>
         <w:t>Overview</w:t>
       </w:r>
@@ -3478,7 +3722,7 @@
       <w:pPr>
         <w:pStyle w:val="Heading3"/>
       </w:pPr>
-      <w:bookmarkStart w:id="14" w:name="_Toc435102390"/>
+      <w:bookmarkStart w:id="14" w:name="_Toc435107665"/>
       <w:r>
         <w:lastRenderedPageBreak/>
         <w:t>Tests</w:t>
@@ -3693,6 +3937,568 @@
     </w:p>
     <w:p/>
     <w:p/>
+    <w:p/>
+    <w:p/>
+    <w:p/>
+    <w:p/>
+    <w:p/>
+    <w:p>
+      <w:pPr>
+        <w:pStyle w:val="Title"/>
+      </w:pPr>
+      <w:r>
+        <w:lastRenderedPageBreak/>
+        <w:t>Final Project Device Proposal</w:t>
+      </w:r>
+    </w:p>
+    <w:p>
+      <w:pPr>
+        <w:pStyle w:val="Heading1"/>
+      </w:pPr>
+      <w:bookmarkStart w:id="15" w:name="_Toc435107666"/>
+      <w:r>
+        <w:t>Summarized Proposal</w:t>
+      </w:r>
+      <w:bookmarkEnd w:id="15"/>
+      <w:r>
+        <w:t xml:space="preserve"> </w:t>
+      </w:r>
+    </w:p>
+    <w:p>
+      <w:r>
+        <w:tab/>
+        <w:t>The device that has been chosen to improve performance in the competition is the Ultrasonic Module HC-S404 Distance Sensor. This sensor will aid in controlling which path on the track is taken by the robot. The distance sensor will allow for the robot to scan the field in front of it and detect if there is another robot on the path. When the robot comes to a corner where it needs to make a decision on which direction to go, the distance sensor will aid in making that decision. The robot detects that it has reached the end of a path it will spin until a black line is found. Once that black line is found the distance sensor will send out a pulse to detect if there is another robot on that path. If another robot is found on the path, our robot will continue to spin until a new black line is found. This process will be repeated until a black line is found that contains no other robots, in which case our robot will move forward down that path in order to earn points. This strategy is a purely defensive one and should allow for the maximum number of points to be earned while avoiding potential collisions.</w:t>
+      </w:r>
+    </w:p>
+    <w:p>
+      <w:pPr>
+        <w:pStyle w:val="Heading1"/>
+      </w:pPr>
+      <w:bookmarkStart w:id="16" w:name="_Toc435107667"/>
+      <w:r>
+        <w:t>Part Details</w:t>
+      </w:r>
+      <w:bookmarkEnd w:id="16"/>
+    </w:p>
+    <w:p/>
+    <w:tbl>
+      <w:tblPr>
+        <w:tblStyle w:val="TableGrid"/>
+        <w:tblW w:w="0" w:type="auto"/>
+        <w:tblLook w:val="04A0" w:firstRow="1" w:lastRow="0" w:firstColumn="1" w:lastColumn="0" w:noHBand="0" w:noVBand="1"/>
+      </w:tblPr>
+      <w:tblGrid>
+        <w:gridCol w:w="4675"/>
+        <w:gridCol w:w="4675"/>
+      </w:tblGrid>
+      <w:tr>
+        <w:tc>
+          <w:tcPr>
+            <w:tcW w:w="4675" w:type="dxa"/>
+          </w:tcPr>
+          <w:p>
+            <w:r>
+              <w:t>Device Name</w:t>
+            </w:r>
+          </w:p>
+        </w:tc>
+        <w:tc>
+          <w:tcPr>
+            <w:tcW w:w="4675" w:type="dxa"/>
+          </w:tcPr>
+          <w:p>
+            <w:r>
+              <w:t>Ultrasonic Module HC-SR04 Distance Sensor</w:t>
+            </w:r>
+          </w:p>
+        </w:tc>
+      </w:tr>
+      <w:tr>
+        <w:tc>
+          <w:tcPr>
+            <w:tcW w:w="4675" w:type="dxa"/>
+          </w:tcPr>
+          <w:p>
+            <w:r>
+              <w:t>Product Number</w:t>
+            </w:r>
+          </w:p>
+        </w:tc>
+        <w:tc>
+          <w:tcPr>
+            <w:tcW w:w="4675" w:type="dxa"/>
+          </w:tcPr>
+          <w:p>
+            <w:r>
+              <w:t>SN-HC-SR04</w:t>
+            </w:r>
+          </w:p>
+        </w:tc>
+      </w:tr>
+      <w:tr>
+        <w:tc>
+          <w:tcPr>
+            <w:tcW w:w="4675" w:type="dxa"/>
+          </w:tcPr>
+          <w:p>
+            <w:r>
+              <w:t>Price</w:t>
+            </w:r>
+          </w:p>
+        </w:tc>
+        <w:tc>
+          <w:tcPr>
+            <w:tcW w:w="4675" w:type="dxa"/>
+          </w:tcPr>
+          <w:p>
+            <w:r>
+              <w:t xml:space="preserve">$5.99 </w:t>
+            </w:r>
+          </w:p>
+        </w:tc>
+      </w:tr>
+      <w:tr>
+        <w:tc>
+          <w:tcPr>
+            <w:tcW w:w="4675" w:type="dxa"/>
+          </w:tcPr>
+          <w:p>
+            <w:r>
+              <w:t>Distributor</w:t>
+            </w:r>
+          </w:p>
+        </w:tc>
+        <w:tc>
+          <w:tcPr>
+            <w:tcW w:w="4675" w:type="dxa"/>
+          </w:tcPr>
+          <w:p>
+            <w:r>
+              <w:t>Sunfounder</w:t>
+            </w:r>
+          </w:p>
+        </w:tc>
+      </w:tr>
+      <w:tr>
+        <w:tc>
+          <w:tcPr>
+            <w:tcW w:w="4675" w:type="dxa"/>
+          </w:tcPr>
+          <w:p>
+            <w:r>
+              <w:t>Communications Interface</w:t>
+            </w:r>
+          </w:p>
+        </w:tc>
+        <w:tc>
+          <w:tcPr>
+            <w:tcW w:w="4675" w:type="dxa"/>
+          </w:tcPr>
+          <w:p>
+            <w:r>
+              <w:t>N/A</w:t>
+            </w:r>
+          </w:p>
+        </w:tc>
+      </w:tr>
+      <w:tr>
+        <w:tc>
+          <w:tcPr>
+            <w:tcW w:w="4675" w:type="dxa"/>
+          </w:tcPr>
+          <w:p>
+            <w:r>
+              <w:t>Hardware Interface</w:t>
+            </w:r>
+          </w:p>
+        </w:tc>
+        <w:tc>
+          <w:tcPr>
+            <w:tcW w:w="4675" w:type="dxa"/>
+          </w:tcPr>
+          <w:p>
+            <w:r>
+              <w:t>4 Pins, Vcc, Echo Trig, GND</w:t>
+            </w:r>
+          </w:p>
+          <w:p>
+            <w:r>
+              <w:t>Mounted onto a vector board</w:t>
+            </w:r>
+          </w:p>
+        </w:tc>
+      </w:tr>
+    </w:tbl>
+    <w:p>
+      <w:pPr>
+        <w:jc w:val="center"/>
+        <w:rPr>
+          <w:noProof/>
+        </w:rPr>
+      </w:pPr>
+    </w:p>
+    <w:p>
+      <w:pPr>
+        <w:jc w:val="center"/>
+      </w:pPr>
+      <w:r>
+        <w:rPr>
+          <w:noProof/>
+        </w:rPr>
+        <w:drawing>
+          <wp:inline distT="0" distB="0" distL="0" distR="0" wp14:anchorId="16995000" wp14:editId="129EBDEF">
+            <wp:extent cx="2953162" cy="1543265"/>
+            <wp:effectExtent l="0" t="0" r="0" b="0"/>
+            <wp:docPr id="7" name="Picture 7"/>
+            <wp:cNvGraphicFramePr>
+              <a:graphicFrameLocks xmlns:a="http://schemas.openxmlformats.org/drawingml/2006/main" noChangeAspect="1"/>
+            </wp:cNvGraphicFramePr>
+            <a:graphic xmlns:a="http://schemas.openxmlformats.org/drawingml/2006/main">
+              <a:graphicData uri="http://schemas.openxmlformats.org/drawingml/2006/picture">
+                <pic:pic xmlns:pic="http://schemas.openxmlformats.org/drawingml/2006/picture">
+                  <pic:nvPicPr>
+                    <pic:cNvPr id="1" name="Sensor.png"/>
+                    <pic:cNvPicPr/>
+                  </pic:nvPicPr>
+                  <pic:blipFill>
+                    <a:blip r:embed="rId18">
+                      <a:extLst>
+                        <a:ext uri="{28A0092B-C50C-407E-A947-70E740481C1C}">
+                          <a14:useLocalDpi xmlns:a14="http://schemas.microsoft.com/office/drawing/2010/main" val="0"/>
+                        </a:ext>
+                      </a:extLst>
+                    </a:blip>
+                    <a:stretch>
+                      <a:fillRect/>
+                    </a:stretch>
+                  </pic:blipFill>
+                  <pic:spPr>
+                    <a:xfrm>
+                      <a:off x="0" y="0"/>
+                      <a:ext cx="2953162" cy="1543265"/>
+                    </a:xfrm>
+                    <a:prstGeom prst="rect">
+                      <a:avLst/>
+                    </a:prstGeom>
+                  </pic:spPr>
+                </pic:pic>
+              </a:graphicData>
+            </a:graphic>
+          </wp:inline>
+        </w:drawing>
+      </w:r>
+    </w:p>
+    <w:p>
+      <w:pPr>
+        <w:pStyle w:val="Heading1"/>
+      </w:pPr>
+      <w:bookmarkStart w:id="17" w:name="_Toc435107668"/>
+      <w:r>
+        <w:lastRenderedPageBreak/>
+        <w:t>Summarized Use</w:t>
+      </w:r>
+      <w:bookmarkEnd w:id="17"/>
+    </w:p>
+    <w:p>
+      <w:r>
+        <w:tab/>
+        <w:t>The operation of the Ultrasonic sensor is fairly simple. Four pins from the sensor are connected to the microcontroller (Vcc, Trig, Echo, GND). The sensor works by sending a pulse of high voltage to the Trig pin for 10us, this will initiate the sensor to transmit out 8 cycles of ultrasonic burst at 40kHz and wait for the reflected ultrasonic burst. When the sensor detects ultrasonic burst from the receiver, It will set the Echo pin to high voltage for a certain period of time proportional to the distance. The distance the sensor is from the object can then be calculated based on the time. If no object is found the Echo pin will be set to high voltage for 38ms. In order to find the time that the Echo pin is high a timer will be started once the Echo pin first goes high. A while loop will then be started and will end once the Echo pin is low. Once the while loop exits the timer will stop and the time will be read and used for calculating the distance. Example software for the device is shown below.</w:t>
+      </w:r>
+    </w:p>
+    <w:p/>
+    <w:p>
+      <w:pPr>
+        <w:pStyle w:val="Heading1"/>
+      </w:pPr>
+      <w:bookmarkStart w:id="18" w:name="_Toc435107669"/>
+      <w:r>
+        <w:t>Proposed Tasks</w:t>
+      </w:r>
+      <w:bookmarkEnd w:id="18"/>
+    </w:p>
+    <w:p>
+      <w:r>
+        <w:t>Task 1: The first task that will be performed with this device is to output the distance being read from the sensor onto the LCD. In order to do this the value being read from the sensor will be converted into a distance using the following formula: (Duration of high level)*(340)/2, which will give us the distance in cm. Once this value has been read in and converted it will be passed into a function that prints values onto the LCD. We can compare this value with the actual distance measured from the sensor to the object.</w:t>
+      </w:r>
+    </w:p>
+    <w:p>
+      <w:r>
+        <w:t>Task 2: The second task will be to interface the distance sensor with motors. The objective of this task is to use the distance sensor in order to control the direction of the robot. The distance sensor will sense weather there is an object in the direct path of the robot. Using this information the motors can be adjusted in order to spin the robot until it finds a clear path and then continue forward.</w:t>
+      </w:r>
+    </w:p>
+    <w:p>
+      <w:r>
+        <w:t xml:space="preserve">Task 3: The final task is to interface the distance sensor, motors and the IR sensor. The purpose of this task is to keep the robot on the black lines during the competition whilst avoiding other robots. The distance sensor will be used in order to scan the field in front of the robot when the robot detects that it has come to a corner of the track, it will spin and scan the field in front of it. In order for the robot to continue moving forward it will need to find a black line that contains no other robot on it. In terms of software, the distance sensor will be returning NULL and the IR sensor will detect black.  </w:t>
+      </w:r>
+    </w:p>
+    <w:p/>
+    <w:p/>
+    <w:p/>
+    <w:p/>
+    <w:p/>
+    <w:p/>
+    <w:p>
+      <w:r>
+        <w:lastRenderedPageBreak/>
+        <w:t>#include "Arduino.h"</w:t>
+      </w:r>
+    </w:p>
+    <w:p>
+      <w:r>
+        <w:t>#include "Ultrasonic.h"</w:t>
+      </w:r>
+    </w:p>
+    <w:p>
+      <w:r>
+        <w:t>Ultrasonic::Ultrasonic(int TP, int EP)</w:t>
+      </w:r>
+    </w:p>
+    <w:p>
+      <w:r>
+        <w:t>{</w:t>
+      </w:r>
+    </w:p>
+    <w:p>
+      <w:r>
+        <w:t xml:space="preserve">   pinMode(TP,OUTPUT);</w:t>
+      </w:r>
+    </w:p>
+    <w:p>
+      <w:r>
+        <w:t xml:space="preserve">   pinMode(EP,INPUT);</w:t>
+      </w:r>
+    </w:p>
+    <w:p>
+      <w:r>
+        <w:t xml:space="preserve">   Trig_pin=TP;</w:t>
+      </w:r>
+    </w:p>
+    <w:p>
+      <w:r>
+        <w:t xml:space="preserve">   Echo_pin=EP;</w:t>
+      </w:r>
+    </w:p>
+    <w:p>
+      <w:r>
+        <w:t>}</w:t>
+      </w:r>
+    </w:p>
+    <w:p>
+      <w:r>
+        <w:t>long Ultrasonic::Timing()</w:t>
+      </w:r>
+    </w:p>
+    <w:p>
+      <w:r>
+        <w:t>{</w:t>
+      </w:r>
+    </w:p>
+    <w:p>
+      <w:r>
+        <w:t xml:space="preserve">  digitalWrite(Trig_pin, LOW);</w:t>
+      </w:r>
+    </w:p>
+    <w:p>
+      <w:r>
+        <w:t xml:space="preserve">  delayMicroseconds(2);</w:t>
+      </w:r>
+    </w:p>
+    <w:p>
+      <w:r>
+        <w:t xml:space="preserve">  digitalWrite(Trig_pin, HIGH);</w:t>
+      </w:r>
+    </w:p>
+    <w:p>
+      <w:r>
+        <w:t xml:space="preserve">  delayMicroseconds(10);</w:t>
+      </w:r>
+    </w:p>
+    <w:p>
+      <w:r>
+        <w:t xml:space="preserve">  digitalWrite(Trig_pin, LOW);</w:t>
+      </w:r>
+    </w:p>
+    <w:p>
+      <w:r>
+        <w:t xml:space="preserve">  duration = pulseIn(Echo_pin,HIGH);</w:t>
+      </w:r>
+    </w:p>
+    <w:p>
+      <w:r>
+        <w:t xml:space="preserve">  return duration;</w:t>
+      </w:r>
+    </w:p>
+    <w:p>
+      <w:r>
+        <w:t>}</w:t>
+      </w:r>
+    </w:p>
+    <w:p>
+      <w:r>
+        <w:t>long Ultrasonic::Ranging(int sys)</w:t>
+      </w:r>
+    </w:p>
+    <w:p>
+      <w:r>
+        <w:t>{</w:t>
+      </w:r>
+    </w:p>
+    <w:p>
+      <w:r>
+        <w:t xml:space="preserve">  Timing();</w:t>
+      </w:r>
+    </w:p>
+    <w:p>
+      <w:r>
+        <w:t xml:space="preserve">  distacne_cm = duration /29 / 2 ;</w:t>
+      </w:r>
+    </w:p>
+    <w:p>
+      <w:r>
+        <w:t xml:space="preserve">  distance_inc = duration / 74 / 2;</w:t>
+      </w:r>
+    </w:p>
+    <w:p>
+      <w:r>
+        <w:t xml:space="preserve">  if (sys)</w:t>
+      </w:r>
+    </w:p>
+    <w:p>
+      <w:r>
+        <w:t xml:space="preserve">  return distacne_cm;</w:t>
+      </w:r>
+    </w:p>
+    <w:p>
+      <w:r>
+        <w:t xml:space="preserve">  else</w:t>
+      </w:r>
+    </w:p>
+    <w:p>
+      <w:r>
+        <w:t xml:space="preserve">  return distance_inc;</w:t>
+      </w:r>
+    </w:p>
+    <w:p>
+      <w:r>
+        <w:lastRenderedPageBreak/>
+        <w:t>}</w:t>
+      </w:r>
+    </w:p>
+    <w:p>
+      <w:r>
+        <w:t>/*</w:t>
+      </w:r>
+    </w:p>
+    <w:p>
+      <w:r>
+        <w:t xml:space="preserve">  Ultrasonic.h - Library for HR-SC04 Ultrasonic Ranging Module.</w:t>
+      </w:r>
+    </w:p>
+    <w:p>
+      <w:r>
+        <w:t xml:space="preserve">  Created by ITead studio. Alex, Apr 20, 2010.</w:t>
+      </w:r>
+    </w:p>
+    <w:p>
+      <w:r>
+        <w:t xml:space="preserve">  iteadstudio.com</w:t>
+      </w:r>
+    </w:p>
+    <w:p>
+      <w:r>
+        <w:t>*/</w:t>
+      </w:r>
+    </w:p>
+    <w:p/>
+    <w:p/>
+    <w:p>
+      <w:r>
+        <w:t>#ifndef Ultrasonic_h</w:t>
+      </w:r>
+    </w:p>
+    <w:p>
+      <w:r>
+        <w:t>#define Ultrasonic_h</w:t>
+      </w:r>
+    </w:p>
+    <w:p/>
+    <w:p>
+      <w:r>
+        <w:t>#include "Arduino.h"</w:t>
+      </w:r>
+    </w:p>
+    <w:p/>
+    <w:p>
+      <w:r>
+        <w:t>#define CM 1</w:t>
+      </w:r>
+    </w:p>
+    <w:p>
+      <w:r>
+        <w:t>#define INC 0</w:t>
+      </w:r>
+    </w:p>
+    <w:p/>
+    <w:p>
+      <w:r>
+        <w:t>class Ultrasonic</w:t>
+      </w:r>
+    </w:p>
+    <w:p>
+      <w:r>
+        <w:t>{</w:t>
+      </w:r>
+    </w:p>
+    <w:p>
+      <w:r>
+        <w:t xml:space="preserve">  public:</w:t>
+      </w:r>
+    </w:p>
+    <w:p>
+      <w:r>
+        <w:t xml:space="preserve">    Ultrasonic(int TP, int EP);</w:t>
+      </w:r>
+    </w:p>
+    <w:p>
+      <w:r>
+        <w:t xml:space="preserve">    long Timing();</w:t>
+      </w:r>
+    </w:p>
+    <w:p>
+      <w:r>
+        <w:t xml:space="preserve">    long Ranging(int sys);</w:t>
+      </w:r>
+    </w:p>
+    <w:p>
+      <w:r>
+        <w:t xml:space="preserve">    private:</w:t>
+      </w:r>
+    </w:p>
+    <w:p>
+      <w:r>
+        <w:t xml:space="preserve">    int Trig_pin;</w:t>
+      </w:r>
+    </w:p>
+    <w:p>
+      <w:r>
+        <w:t xml:space="preserve">    int Echo_pin;</w:t>
+      </w:r>
+    </w:p>
+    <w:p>
+      <w:r>
+        <w:t xml:space="preserve">    long  duration,distacne_cm,distance_inc;</w:t>
+      </w:r>
+    </w:p>
+    <w:p>
+      <w:r>
+        <w:t>};</w:t>
+      </w:r>
+    </w:p>
+    <w:p>
+      <w:r>
+        <w:t>#endif</w:t>
+      </w:r>
+    </w:p>
     <w:sectPr>
       <w:pgSz w:w="12240" w:h="15840"/>
       <w:pgMar w:top="1440" w:right="1440" w:bottom="1440" w:left="1440" w:header="720" w:footer="720" w:gutter="0"/>
@@ -4364,6 +5170,7 @@
   <w:style w:type="character" w:default="1" w:styleId="DefaultParagraphFont">
     <w:name w:val="Default Paragraph Font"/>
     <w:uiPriority w:val="1"/>
+    <w:semiHidden/>
     <w:unhideWhenUsed/>
   </w:style>
   <w:style w:type="table" w:default="1" w:styleId="TableNormal">
@@ -4897,519 +5704,31 @@
       <w:u w:val="single"/>
     </w:rPr>
   </w:style>
-</w:styles>
-</file>
-
-<file path=word/glossary/document.xml><?xml version="1.0" encoding="utf-8"?>
-<w:glossaryDocument xmlns:wpc="http://schemas.microsoft.com/office/word/2010/wordprocessingCanvas" xmlns:mc="http://schemas.openxmlformats.org/markup-compatibility/2006" xmlns:o="urn:schemas-microsoft-com:office:office" xmlns:r="http://schemas.openxmlformats.org/officeDocument/2006/relationships" xmlns:m="http://schemas.openxmlformats.org/officeDocument/2006/math" xmlns:v="urn:schemas-microsoft-com:vml" xmlns:wp14="http://schemas.microsoft.com/office/word/2010/wordprocessingDrawing" xmlns:wp="http://schemas.openxmlformats.org/drawingml/2006/wordprocessingDrawing" xmlns:w10="urn:schemas-microsoft-com:office:word" xmlns:w="http://schemas.openxmlformats.org/wordprocessingml/2006/main" xmlns:w14="http://schemas.microsoft.com/office/word/2010/wordml" xmlns:w15="http://schemas.microsoft.com/office/word/2012/wordml" xmlns:wpg="http://schemas.microsoft.com/office/word/2010/wordprocessingGroup" xmlns:wpi="http://schemas.microsoft.com/office/word/2010/wordprocessingInk" xmlns:wne="http://schemas.microsoft.com/office/word/2006/wordml" xmlns:wps="http://schemas.microsoft.com/office/word/2010/wordprocessingShape" mc:Ignorable="w14 w15 wp14"/>
-</file>
-
-<file path=word/glossary/fontTable.xml><?xml version="1.0" encoding="utf-8"?>
-<w:fonts xmlns:mc="http://schemas.openxmlformats.org/markup-compatibility/2006" xmlns:r="http://schemas.openxmlformats.org/officeDocument/2006/relationships" xmlns:w="http://schemas.openxmlformats.org/wordprocessingml/2006/main" xmlns:w14="http://schemas.microsoft.com/office/word/2010/wordml" xmlns:w15="http://schemas.microsoft.com/office/word/2012/wordml" mc:Ignorable="w14 w15">
-  <w:font w:name="Calibri">
-    <w:panose1 w:val="020F0502020204030204"/>
-    <w:charset w:val="00"/>
-    <w:family w:val="swiss"/>
-    <w:pitch w:val="variable"/>
-    <w:sig w:usb0="E00002FF" w:usb1="4000ACFF" w:usb2="00000001" w:usb3="00000000" w:csb0="0000019F" w:csb1="00000000"/>
-  </w:font>
-  <w:font w:name="Times New Roman">
-    <w:panose1 w:val="02020603050405020304"/>
-    <w:charset w:val="00"/>
-    <w:family w:val="roman"/>
-    <w:pitch w:val="variable"/>
-    <w:sig w:usb0="E0002EFF" w:usb1="C0007843" w:usb2="00000009" w:usb3="00000000" w:csb0="000001FF" w:csb1="00000000"/>
-  </w:font>
-  <w:font w:name="Calibri Light">
-    <w:panose1 w:val="020F0302020204030204"/>
-    <w:charset w:val="00"/>
-    <w:family w:val="swiss"/>
-    <w:pitch w:val="variable"/>
-    <w:sig w:usb0="A00002EF" w:usb1="4000207B" w:usb2="00000000" w:usb3="00000000" w:csb0="0000019F" w:csb1="00000000"/>
-  </w:font>
-</w:fonts>
-</file>
-
-<file path=word/glossary/settings.xml><?xml version="1.0" encoding="utf-8"?>
-<w:settings xmlns:mc="http://schemas.openxmlformats.org/markup-compatibility/2006" xmlns:o="urn:schemas-microsoft-com:office:office" xmlns:r="http://schemas.openxmlformats.org/officeDocument/2006/relationships" xmlns:m="http://schemas.openxmlformats.org/officeDocument/2006/math" xmlns:v="urn:schemas-microsoft-com:vml" xmlns:w10="urn:schemas-microsoft-com:office:word" xmlns:w="http://schemas.openxmlformats.org/wordprocessingml/2006/main" xmlns:w14="http://schemas.microsoft.com/office/word/2010/wordml" xmlns:w15="http://schemas.microsoft.com/office/word/2012/wordml" xmlns:sl="http://schemas.openxmlformats.org/schemaLibrary/2006/main" mc:Ignorable="w14 w15">
-  <w:view w:val="normal"/>
-  <w:defaultTabStop w:val="720"/>
-  <w:characterSpacingControl w:val="doNotCompress"/>
-  <w:compat>
-    <w:useFELayout/>
-    <w:compatSetting w:name="compatibilityMode" w:uri="http://schemas.microsoft.com/office/word" w:val="15"/>
-    <w:compatSetting w:name="overrideTableStyleFontSizeAndJustification" w:uri="http://schemas.microsoft.com/office/word" w:val="1"/>
-    <w:compatSetting w:name="enableOpenTypeFeatures" w:uri="http://schemas.microsoft.com/office/word" w:val="1"/>
-    <w:compatSetting w:name="doNotFlipMirrorIndents" w:uri="http://schemas.microsoft.com/office/word" w:val="1"/>
-    <w:compatSetting w:name="differentiateMultirowTableHeaders" w:uri="http://schemas.microsoft.com/office/word" w:val="1"/>
-  </w:compat>
-  <w:rsids>
-    <w:rsidRoot w:val="003310B2"/>
-    <w:rsid w:val="003310B2"/>
-    <w:rsid w:val="005E6D77"/>
-  </w:rsids>
-  <m:mathPr>
-    <m:mathFont m:val="Cambria Math"/>
-    <m:brkBin m:val="before"/>
-    <m:brkBinSub m:val="--"/>
-    <m:smallFrac m:val="0"/>
-    <m:dispDef/>
-    <m:lMargin m:val="0"/>
-    <m:rMargin m:val="0"/>
-    <m:defJc m:val="centerGroup"/>
-    <m:wrapIndent m:val="1440"/>
-    <m:intLim m:val="subSup"/>
-    <m:naryLim m:val="undOvr"/>
-  </m:mathPr>
-  <w:themeFontLang w:val="en-US"/>
-  <w:clrSchemeMapping w:bg1="light1" w:t1="dark1" w:bg2="light2" w:t2="dark2" w:accent1="accent1" w:accent2="accent2" w:accent3="accent3" w:accent4="accent4" w:accent5="accent5" w:accent6="accent6" w:hyperlink="hyperlink" w:followedHyperlink="followedHyperlink"/>
-  <w:decimalSymbol w:val="."/>
-  <w:listSeparator w:val=","/>
-  <w15:chartTrackingRefBased/>
-</w:settings>
-</file>
-
-<file path=word/glossary/styles.xml><?xml version="1.0" encoding="utf-8"?>
-<w:styles xmlns:mc="http://schemas.openxmlformats.org/markup-compatibility/2006" xmlns:r="http://schemas.openxmlformats.org/officeDocument/2006/relationships" xmlns:w="http://schemas.openxmlformats.org/wordprocessingml/2006/main" xmlns:w14="http://schemas.microsoft.com/office/word/2010/wordml" xmlns:w15="http://schemas.microsoft.com/office/word/2012/wordml" mc:Ignorable="w14 w15">
-  <w:docDefaults>
-    <w:rPrDefault>
-      <w:rPr>
-        <w:rFonts w:asciiTheme="minorHAnsi" w:eastAsiaTheme="minorEastAsia" w:hAnsiTheme="minorHAnsi" w:cstheme="minorBidi"/>
-        <w:sz w:val="22"/>
-        <w:szCs w:val="22"/>
-        <w:lang w:val="en-US" w:eastAsia="en-US" w:bidi="ar-SA"/>
-      </w:rPr>
-    </w:rPrDefault>
-    <w:pPrDefault>
-      <w:pPr>
-        <w:spacing w:after="160" w:line="259" w:lineRule="auto"/>
-      </w:pPr>
-    </w:pPrDefault>
-  </w:docDefaults>
-  <w:latentStyles w:defLockedState="0" w:defUIPriority="99" w:defSemiHidden="0" w:defUnhideWhenUsed="0" w:defQFormat="0" w:count="371">
-    <w:lsdException w:name="Normal" w:uiPriority="0" w:qFormat="1"/>
-    <w:lsdException w:name="heading 1" w:uiPriority="9" w:qFormat="1"/>
-    <w:lsdException w:name="heading 2" w:semiHidden="1" w:uiPriority="9" w:unhideWhenUsed="1" w:qFormat="1"/>
-    <w:lsdException w:name="heading 3" w:semiHidden="1" w:uiPriority="9" w:unhideWhenUsed="1" w:qFormat="1"/>
-    <w:lsdException w:name="heading 4" w:semiHidden="1" w:uiPriority="9" w:unhideWhenUsed="1" w:qFormat="1"/>
-    <w:lsdException w:name="heading 5" w:semiHidden="1" w:uiPriority="9" w:unhideWhenUsed="1" w:qFormat="1"/>
-    <w:lsdException w:name="heading 6" w:semiHidden="1" w:uiPriority="9" w:unhideWhenUsed="1" w:qFormat="1"/>
-    <w:lsdException w:name="heading 7" w:semiHidden="1" w:uiPriority="9" w:unhideWhenUsed="1" w:qFormat="1"/>
-    <w:lsdException w:name="heading 8" w:semiHidden="1" w:uiPriority="9" w:unhideWhenUsed="1" w:qFormat="1"/>
-    <w:lsdException w:name="heading 9" w:semiHidden="1" w:uiPriority="9" w:unhideWhenUsed="1" w:qFormat="1"/>
-    <w:lsdException w:name="index 1" w:semiHidden="1" w:unhideWhenUsed="1"/>
-    <w:lsdException w:name="index 2" w:semiHidden="1" w:unhideWhenUsed="1"/>
-    <w:lsdException w:name="index 3" w:semiHidden="1" w:unhideWhenUsed="1"/>
-    <w:lsdException w:name="index 4" w:semiHidden="1" w:unhideWhenUsed="1"/>
-    <w:lsdException w:name="index 5" w:semiHidden="1" w:unhideWhenUsed="1"/>
-    <w:lsdException w:name="index 6" w:semiHidden="1" w:unhideWhenUsed="1"/>
-    <w:lsdException w:name="index 7" w:semiHidden="1" w:unhideWhenUsed="1"/>
-    <w:lsdException w:name="index 8" w:semiHidden="1" w:unhideWhenUsed="1"/>
-    <w:lsdException w:name="index 9" w:semiHidden="1" w:unhideWhenUsed="1"/>
-    <w:lsdException w:name="toc 1" w:semiHidden="1" w:uiPriority="39" w:unhideWhenUsed="1"/>
-    <w:lsdException w:name="toc 2" w:semiHidden="1" w:uiPriority="39" w:unhideWhenUsed="1"/>
-    <w:lsdException w:name="toc 3" w:semiHidden="1" w:uiPriority="39" w:unhideWhenUsed="1"/>
-    <w:lsdException w:name="toc 4" w:semiHidden="1" w:uiPriority="39" w:unhideWhenUsed="1"/>
-    <w:lsdException w:name="toc 5" w:semiHidden="1" w:uiPriority="39" w:unhideWhenUsed="1"/>
-    <w:lsdException w:name="toc 6" w:semiHidden="1" w:uiPriority="39" w:unhideWhenUsed="1"/>
-    <w:lsdException w:name="toc 7" w:semiHidden="1" w:uiPriority="39" w:unhideWhenUsed="1"/>
-    <w:lsdException w:name="toc 8" w:semiHidden="1" w:uiPriority="39" w:unhideWhenUsed="1"/>
-    <w:lsdException w:name="toc 9" w:semiHidden="1" w:uiPriority="39" w:unhideWhenUsed="1"/>
-    <w:lsdException w:name="Normal Indent" w:semiHidden="1" w:unhideWhenUsed="1"/>
-    <w:lsdException w:name="footnote text" w:semiHidden="1" w:unhideWhenUsed="1"/>
-    <w:lsdException w:name="annotation text" w:semiHidden="1" w:unhideWhenUsed="1"/>
-    <w:lsdException w:name="header" w:semiHidden="1" w:unhideWhenUsed="1"/>
-    <w:lsdException w:name="footer" w:semiHidden="1" w:unhideWhenUsed="1"/>
-    <w:lsdException w:name="index heading" w:semiHidden="1" w:unhideWhenUsed="1"/>
-    <w:lsdException w:name="caption" w:semiHidden="1" w:uiPriority="35" w:unhideWhenUsed="1" w:qFormat="1"/>
-    <w:lsdException w:name="table of figures" w:semiHidden="1" w:unhideWhenUsed="1"/>
-    <w:lsdException w:name="envelope address" w:semiHidden="1" w:unhideWhenUsed="1"/>
-    <w:lsdException w:name="envelope return" w:semiHidden="1" w:unhideWhenUsed="1"/>
-    <w:lsdException w:name="footnote reference" w:semiHidden="1" w:unhideWhenUsed="1"/>
-    <w:lsdException w:name="annotation reference" w:semiHidden="1" w:unhideWhenUsed="1"/>
-    <w:lsdException w:name="line number" w:semiHidden="1" w:unhideWhenUsed="1"/>
-    <w:lsdException w:name="page number" w:semiHidden="1" w:unhideWhenUsed="1"/>
-    <w:lsdException w:name="endnote reference" w:semiHidden="1" w:unhideWhenUsed="1"/>
-    <w:lsdException w:name="endnote text" w:semiHidden="1" w:unhideWhenUsed="1"/>
-    <w:lsdException w:name="table of authorities" w:semiHidden="1" w:unhideWhenUsed="1"/>
-    <w:lsdException w:name="macro" w:semiHidden="1" w:unhideWhenUsed="1"/>
-    <w:lsdException w:name="toa heading" w:semiHidden="1" w:unhideWhenUsed="1"/>
-    <w:lsdException w:name="List" w:semiHidden="1" w:unhideWhenUsed="1"/>
-    <w:lsdException w:name="List Bullet" w:semiHidden="1" w:unhideWhenUsed="1"/>
-    <w:lsdException w:name="List Number" w:semiHidden="1" w:unhideWhenUsed="1"/>
-    <w:lsdException w:name="List 2" w:semiHidden="1" w:unhideWhenUsed="1"/>
-    <w:lsdException w:name="List 3" w:semiHidden="1" w:unhideWhenUsed="1"/>
-    <w:lsdException w:name="List 4" w:semiHidden="1" w:unhideWhenUsed="1"/>
-    <w:lsdException w:name="List 5" w:semiHidden="1" w:unhideWhenUsed="1"/>
-    <w:lsdException w:name="List Bullet 2" w:semiHidden="1" w:unhideWhenUsed="1"/>
-    <w:lsdException w:name="List Bullet 3" w:semiHidden="1" w:unhideWhenUsed="1"/>
-    <w:lsdException w:name="List Bullet 4" w:semiHidden="1" w:unhideWhenUsed="1"/>
-    <w:lsdException w:name="List Bullet 5" w:semiHidden="1" w:unhideWhenUsed="1"/>
-    <w:lsdException w:name="List Number 2" w:semiHidden="1" w:unhideWhenUsed="1"/>
-    <w:lsdException w:name="List Number 3" w:semiHidden="1" w:unhideWhenUsed="1"/>
-    <w:lsdException w:name="List Number 4" w:semiHidden="1" w:unhideWhenUsed="1"/>
-    <w:lsdException w:name="List Number 5" w:semiHidden="1" w:unhideWhenUsed="1"/>
-    <w:lsdException w:name="Title" w:uiPriority="10" w:qFormat="1"/>
-    <w:lsdException w:name="Closing" w:semiHidden="1" w:unhideWhenUsed="1"/>
-    <w:lsdException w:name="Signature" w:semiHidden="1" w:unhideWhenUsed="1"/>
-    <w:lsdException w:name="Default Paragraph Font" w:semiHidden="1" w:uiPriority="1" w:unhideWhenUsed="1"/>
-    <w:lsdException w:name="Body Text" w:semiHidden="1" w:unhideWhenUsed="1"/>
-    <w:lsdException w:name="Body Text Indent" w:semiHidden="1" w:unhideWhenUsed="1"/>
-    <w:lsdException w:name="List Continue" w:semiHidden="1" w:unhideWhenUsed="1"/>
-    <w:lsdException w:name="List Continue 2" w:semiHidden="1" w:unhideWhenUsed="1"/>
-    <w:lsdException w:name="List Continue 3" w:semiHidden="1" w:unhideWhenUsed="1"/>
-    <w:lsdException w:name="List Continue 4" w:semiHidden="1" w:unhideWhenUsed="1"/>
-    <w:lsdException w:name="List Continue 5" w:semiHidden="1" w:unhideWhenUsed="1"/>
-    <w:lsdException w:name="Message Header" w:semiHidden="1" w:unhideWhenUsed="1"/>
-    <w:lsdException w:name="Subtitle" w:uiPriority="11" w:qFormat="1"/>
-    <w:lsdException w:name="Salutation" w:semiHidden="1" w:unhideWhenUsed="1"/>
-    <w:lsdException w:name="Date" w:semiHidden="1" w:unhideWhenUsed="1"/>
-    <w:lsdException w:name="Body Text First Indent" w:semiHidden="1" w:unhideWhenUsed="1"/>
-    <w:lsdException w:name="Body Text First Indent 2" w:semiHidden="1" w:unhideWhenUsed="1"/>
-    <w:lsdException w:name="Note Heading" w:semiHidden="1" w:unhideWhenUsed="1"/>
-    <w:lsdException w:name="Body Text 2" w:semiHidden="1" w:unhideWhenUsed="1"/>
-    <w:lsdException w:name="Body Text 3" w:semiHidden="1" w:unhideWhenUsed="1"/>
-    <w:lsdException w:name="Body Text Indent 2" w:semiHidden="1" w:unhideWhenUsed="1"/>
-    <w:lsdException w:name="Body Text Indent 3" w:semiHidden="1" w:unhideWhenUsed="1"/>
-    <w:lsdException w:name="Block Text" w:semiHidden="1" w:unhideWhenUsed="1"/>
-    <w:lsdException w:name="Hyperlink" w:semiHidden="1" w:unhideWhenUsed="1"/>
-    <w:lsdException w:name="FollowedHyperlink" w:semiHidden="1" w:unhideWhenUsed="1"/>
-    <w:lsdException w:name="Strong" w:uiPriority="22" w:qFormat="1"/>
-    <w:lsdException w:name="Emphasis" w:uiPriority="20" w:qFormat="1"/>
-    <w:lsdException w:name="Document Map" w:semiHidden="1" w:unhideWhenUsed="1"/>
-    <w:lsdException w:name="Plain Text" w:semiHidden="1" w:unhideWhenUsed="1"/>
-    <w:lsdException w:name="E-mail Signature" w:semiHidden="1" w:unhideWhenUsed="1"/>
-    <w:lsdException w:name="HTML Top of Form" w:semiHidden="1" w:unhideWhenUsed="1"/>
-    <w:lsdException w:name="HTML Bottom of Form" w:semiHidden="1" w:unhideWhenUsed="1"/>
-    <w:lsdException w:name="Normal (Web)" w:semiHidden="1" w:unhideWhenUsed="1"/>
-    <w:lsdException w:name="HTML Acronym" w:semiHidden="1" w:unhideWhenUsed="1"/>
-    <w:lsdException w:name="HTML Address" w:semiHidden="1" w:unhideWhenUsed="1"/>
-    <w:lsdException w:name="HTML Cite" w:semiHidden="1" w:unhideWhenUsed="1"/>
-    <w:lsdException w:name="HTML Code" w:semiHidden="1" w:unhideWhenUsed="1"/>
-    <w:lsdException w:name="HTML Definition" w:semiHidden="1" w:unhideWhenUsed="1"/>
-    <w:lsdException w:name="HTML Keyboard" w:semiHidden="1" w:unhideWhenUsed="1"/>
-    <w:lsdException w:name="HTML Preformatted" w:semiHidden="1" w:unhideWhenUsed="1"/>
-    <w:lsdException w:name="HTML Sample" w:semiHidden="1" w:unhideWhenUsed="1"/>
-    <w:lsdException w:name="HTML Typewriter" w:semiHidden="1" w:unhideWhenUsed="1"/>
-    <w:lsdException w:name="HTML Variable" w:semiHidden="1" w:unhideWhenUsed="1"/>
-    <w:lsdException w:name="Normal Table" w:semiHidden="1" w:unhideWhenUsed="1"/>
-    <w:lsdException w:name="annotation subject" w:semiHidden="1" w:unhideWhenUsed="1"/>
-    <w:lsdException w:name="No List" w:semiHidden="1" w:unhideWhenUsed="1"/>
-    <w:lsdException w:name="Outline List 1" w:semiHidden="1" w:unhideWhenUsed="1"/>
-    <w:lsdException w:name="Outline List 2" w:semiHidden="1" w:unhideWhenUsed="1"/>
-    <w:lsdException w:name="Outline List 3" w:semiHidden="1" w:unhideWhenUsed="1"/>
-    <w:lsdException w:name="Table Simple 1" w:semiHidden="1" w:unhideWhenUsed="1"/>
-    <w:lsdException w:name="Table Simple 2" w:semiHidden="1" w:unhideWhenUsed="1"/>
-    <w:lsdException w:name="Table Simple 3" w:semiHidden="1" w:unhideWhenUsed="1"/>
-    <w:lsdException w:name="Table Classic 1" w:semiHidden="1" w:unhideWhenUsed="1"/>
-    <w:lsdException w:name="Table Classic 2" w:semiHidden="1" w:unhideWhenUsed="1"/>
-    <w:lsdException w:name="Table Classic 3" w:semiHidden="1" w:unhideWhenUsed="1"/>
-    <w:lsdException w:name="Table Classic 4" w:semiHidden="1" w:unhideWhenUsed="1"/>
-    <w:lsdException w:name="Table Colorful 1" w:semiHidden="1" w:unhideWhenUsed="1"/>
-    <w:lsdException w:name="Table Colorful 2" w:semiHidden="1" w:unhideWhenUsed="1"/>
-    <w:lsdException w:name="Table Colorful 3" w:semiHidden="1" w:unhideWhenUsed="1"/>
-    <w:lsdException w:name="Table Columns 1" w:semiHidden="1" w:unhideWhenUsed="1"/>
-    <w:lsdException w:name="Table Columns 2" w:semiHidden="1" w:unhideWhenUsed="1"/>
-    <w:lsdException w:name="Table Columns 3" w:semiHidden="1" w:unhideWhenUsed="1"/>
-    <w:lsdException w:name="Table Columns 4" w:semiHidden="1" w:unhideWhenUsed="1"/>
-    <w:lsdException w:name="Table Columns 5" w:semiHidden="1" w:unhideWhenUsed="1"/>
-    <w:lsdException w:name="Table Grid 1" w:semiHidden="1" w:unhideWhenUsed="1"/>
-    <w:lsdException w:name="Table Grid 2" w:semiHidden="1" w:unhideWhenUsed="1"/>
-    <w:lsdException w:name="Table Grid 3" w:semiHidden="1" w:unhideWhenUsed="1"/>
-    <w:lsdException w:name="Table Grid 4" w:semiHidden="1" w:unhideWhenUsed="1"/>
-    <w:lsdException w:name="Table Grid 5" w:semiHidden="1" w:unhideWhenUsed="1"/>
-    <w:lsdException w:name="Table Grid 6" w:semiHidden="1" w:unhideWhenUsed="1"/>
-    <w:lsdException w:name="Table Grid 7" w:semiHidden="1" w:unhideWhenUsed="1"/>
-    <w:lsdException w:name="Table Grid 8" w:semiHidden="1" w:unhideWhenUsed="1"/>
-    <w:lsdException w:name="Table List 1" w:semiHidden="1" w:unhideWhenUsed="1"/>
-    <w:lsdException w:name="Table List 2" w:semiHidden="1" w:unhideWhenUsed="1"/>
-    <w:lsdException w:name="Table List 3" w:semiHidden="1" w:unhideWhenUsed="1"/>
-    <w:lsdException w:name="Table List 4" w:semiHidden="1" w:unhideWhenUsed="1"/>
-    <w:lsdException w:name="Table List 5" w:semiHidden="1" w:unhideWhenUsed="1"/>
-    <w:lsdException w:name="Table List 6" w:semiHidden="1" w:unhideWhenUsed="1"/>
-    <w:lsdException w:name="Table List 7" w:semiHidden="1" w:unhideWhenUsed="1"/>
-    <w:lsdException w:name="Table List 8" w:semiHidden="1" w:unhideWhenUsed="1"/>
-    <w:lsdException w:name="Table 3D effects 1" w:semiHidden="1" w:unhideWhenUsed="1"/>
-    <w:lsdException w:name="Table 3D effects 2" w:semiHidden="1" w:unhideWhenUsed="1"/>
-    <w:lsdException w:name="Table 3D effects 3" w:semiHidden="1" w:unhideWhenUsed="1"/>
-    <w:lsdException w:name="Table Contemporary" w:semiHidden="1" w:unhideWhenUsed="1"/>
-    <w:lsdException w:name="Table Elegant" w:semiHidden="1" w:unhideWhenUsed="1"/>
-    <w:lsdException w:name="Table Professional" w:semiHidden="1" w:unhideWhenUsed="1"/>
-    <w:lsdException w:name="Table Subtle 1" w:semiHidden="1" w:unhideWhenUsed="1"/>
-    <w:lsdException w:name="Table Subtle 2" w:semiHidden="1" w:unhideWhenUsed="1"/>
-    <w:lsdException w:name="Table Web 1" w:semiHidden="1" w:unhideWhenUsed="1"/>
-    <w:lsdException w:name="Table Web 2" w:semiHidden="1" w:unhideWhenUsed="1"/>
-    <w:lsdException w:name="Table Web 3" w:semiHidden="1" w:unhideWhenUsed="1"/>
-    <w:lsdException w:name="Balloon Text" w:semiHidden="1" w:unhideWhenUsed="1"/>
-    <w:lsdException w:name="Table Grid" w:uiPriority="39"/>
-    <w:lsdException w:name="Table Theme" w:semiHidden="1" w:unhideWhenUsed="1"/>
-    <w:lsdException w:name="Placeholder Text" w:semiHidden="1"/>
-    <w:lsdException w:name="No Spacing" w:uiPriority="1" w:qFormat="1"/>
-    <w:lsdException w:name="Light Shading" w:uiPriority="60"/>
-    <w:lsdException w:name="Light List" w:uiPriority="61"/>
-    <w:lsdException w:name="Light Grid" w:uiPriority="62"/>
-    <w:lsdException w:name="Medium Shading 1" w:uiPriority="63"/>
-    <w:lsdException w:name="Medium Shading 2" w:uiPriority="64"/>
-    <w:lsdException w:name="Medium List 1" w:uiPriority="65"/>
-    <w:lsdException w:name="Medium List 2" w:uiPriority="66"/>
-    <w:lsdException w:name="Medium Grid 1" w:uiPriority="67"/>
-    <w:lsdException w:name="Medium Grid 2" w:uiPriority="68"/>
-    <w:lsdException w:name="Medium Grid 3" w:uiPriority="69"/>
-    <w:lsdException w:name="Dark List" w:uiPriority="70"/>
-    <w:lsdException w:name="Colorful Shading" w:uiPriority="71"/>
-    <w:lsdException w:name="Colorful List" w:uiPriority="72"/>
-    <w:lsdException w:name="Colorful Grid" w:uiPriority="73"/>
-    <w:lsdException w:name="Light Shading Accent 1" w:uiPriority="60"/>
-    <w:lsdException w:name="Light List Accent 1" w:uiPriority="61"/>
-    <w:lsdException w:name="Light Grid Accent 1" w:uiPriority="62"/>
-    <w:lsdException w:name="Medium Shading 1 Accent 1" w:uiPriority="63"/>
-    <w:lsdException w:name="Medium Shading 2 Accent 1" w:uiPriority="64"/>
-    <w:lsdException w:name="Medium List 1 Accent 1" w:uiPriority="65"/>
-    <w:lsdException w:name="Revision" w:semiHidden="1"/>
-    <w:lsdException w:name="List Paragraph" w:uiPriority="34" w:qFormat="1"/>
-    <w:lsdException w:name="Quote" w:uiPriority="29" w:qFormat="1"/>
-    <w:lsdException w:name="Intense Quote" w:uiPriority="30" w:qFormat="1"/>
-    <w:lsdException w:name="Medium List 2 Accent 1" w:uiPriority="66"/>
-    <w:lsdException w:name="Medium Grid 1 Accent 1" w:uiPriority="67"/>
-    <w:lsdException w:name="Medium Grid 2 Accent 1" w:uiPriority="68"/>
-    <w:lsdException w:name="Medium Grid 3 Accent 1" w:uiPriority="69"/>
-    <w:lsdException w:name="Dark List Accent 1" w:uiPriority="70"/>
-    <w:lsdException w:name="Colorful Shading Accent 1" w:uiPriority="71"/>
-    <w:lsdException w:name="Colorful List Accent 1" w:uiPriority="72"/>
-    <w:lsdException w:name="Colorful Grid Accent 1" w:uiPriority="73"/>
-    <w:lsdException w:name="Light Shading Accent 2" w:uiPriority="60"/>
-    <w:lsdException w:name="Light List Accent 2" w:uiPriority="61"/>
-    <w:lsdException w:name="Light Grid Accent 2" w:uiPriority="62"/>
-    <w:lsdException w:name="Medium Shading 1 Accent 2" w:uiPriority="63"/>
-    <w:lsdException w:name="Medium Shading 2 Accent 2" w:uiPriority="64"/>
-    <w:lsdException w:name="Medium List 1 Accent 2" w:uiPriority="65"/>
-    <w:lsdException w:name="Medium List 2 Accent 2" w:uiPriority="66"/>
-    <w:lsdException w:name="Medium Grid 1 Accent 2" w:uiPriority="67"/>
-    <w:lsdException w:name="Medium Grid 2 Accent 2" w:uiPriority="68"/>
-    <w:lsdException w:name="Medium Grid 3 Accent 2" w:uiPriority="69"/>
-    <w:lsdException w:name="Dark List Accent 2" w:uiPriority="70"/>
-    <w:lsdException w:name="Colorful Shading Accent 2" w:uiPriority="71"/>
-    <w:lsdException w:name="Colorful List Accent 2" w:uiPriority="72"/>
-    <w:lsdException w:name="Colorful Grid Accent 2" w:uiPriority="73"/>
-    <w:lsdException w:name="Light Shading Accent 3" w:uiPriority="60"/>
-    <w:lsdException w:name="Light List Accent 3" w:uiPriority="61"/>
-    <w:lsdException w:name="Light Grid Accent 3" w:uiPriority="62"/>
-    <w:lsdException w:name="Medium Shading 1 Accent 3" w:uiPriority="63"/>
-    <w:lsdException w:name="Medium Shading 2 Accent 3" w:uiPriority="64"/>
-    <w:lsdException w:name="Medium List 1 Accent 3" w:uiPriority="65"/>
-    <w:lsdException w:name="Medium List 2 Accent 3" w:uiPriority="66"/>
-    <w:lsdException w:name="Medium Grid 1 Accent 3" w:uiPriority="67"/>
-    <w:lsdException w:name="Medium Grid 2 Accent 3" w:uiPriority="68"/>
-    <w:lsdException w:name="Medium Grid 3 Accent 3" w:uiPriority="69"/>
-    <w:lsdException w:name="Dark List Accent 3" w:uiPriority="70"/>
-    <w:lsdException w:name="Colorful Shading Accent 3" w:uiPriority="71"/>
-    <w:lsdException w:name="Colorful List Accent 3" w:uiPriority="72"/>
-    <w:lsdException w:name="Colorful Grid Accent 3" w:uiPriority="73"/>
-    <w:lsdException w:name="Light Shading Accent 4" w:uiPriority="60"/>
-    <w:lsdException w:name="Light List Accent 4" w:uiPriority="61"/>
-    <w:lsdException w:name="Light Grid Accent 4" w:uiPriority="62"/>
-    <w:lsdException w:name="Medium Shading 1 Accent 4" w:uiPriority="63"/>
-    <w:lsdException w:name="Medium Shading 2 Accent 4" w:uiPriority="64"/>
-    <w:lsdException w:name="Medium List 1 Accent 4" w:uiPriority="65"/>
-    <w:lsdException w:name="Medium List 2 Accent 4" w:uiPriority="66"/>
-    <w:lsdException w:name="Medium Grid 1 Accent 4" w:uiPriority="67"/>
-    <w:lsdException w:name="Medium Grid 2 Accent 4" w:uiPriority="68"/>
-    <w:lsdException w:name="Medium Grid 3 Accent 4" w:uiPriority="69"/>
-    <w:lsdException w:name="Dark List Accent 4" w:uiPriority="70"/>
-    <w:lsdException w:name="Colorful Shading Accent 4" w:uiPriority="71"/>
-    <w:lsdException w:name="Colorful List Accent 4" w:uiPriority="72"/>
-    <w:lsdException w:name="Colorful Grid Accent 4" w:uiPriority="73"/>
-    <w:lsdException w:name="Light Shading Accent 5" w:uiPriority="60"/>
-    <w:lsdException w:name="Light List Accent 5" w:uiPriority="61"/>
-    <w:lsdException w:name="Light Grid Accent 5" w:uiPriority="62"/>
-    <w:lsdException w:name="Medium Shading 1 Accent 5" w:uiPriority="63"/>
-    <w:lsdException w:name="Medium Shading 2 Accent 5" w:uiPriority="64"/>
-    <w:lsdException w:name="Medium List 1 Accent 5" w:uiPriority="65"/>
-    <w:lsdException w:name="Medium List 2 Accent 5" w:uiPriority="66"/>
-    <w:lsdException w:name="Medium Grid 1 Accent 5" w:uiPriority="67"/>
-    <w:lsdException w:name="Medium Grid 2 Accent 5" w:uiPriority="68"/>
-    <w:lsdException w:name="Medium Grid 3 Accent 5" w:uiPriority="69"/>
-    <w:lsdException w:name="Dark List Accent 5" w:uiPriority="70"/>
-    <w:lsdException w:name="Colorful Shading Accent 5" w:uiPriority="71"/>
-    <w:lsdException w:name="Colorful List Accent 5" w:uiPriority="72"/>
-    <w:lsdException w:name="Colorful Grid Accent 5" w:uiPriority="73"/>
-    <w:lsdException w:name="Light Shading Accent 6" w:uiPriority="60"/>
-    <w:lsdException w:name="Light List Accent 6" w:uiPriority="61"/>
-    <w:lsdException w:name="Light Grid Accent 6" w:uiPriority="62"/>
-    <w:lsdException w:name="Medium Shading 1 Accent 6" w:uiPriority="63"/>
-    <w:lsdException w:name="Medium Shading 2 Accent 6" w:uiPriority="64"/>
-    <w:lsdException w:name="Medium List 1 Accent 6" w:uiPriority="65"/>
-    <w:lsdException w:name="Medium List 2 Accent 6" w:uiPriority="66"/>
-    <w:lsdException w:name="Medium Grid 1 Accent 6" w:uiPriority="67"/>
-    <w:lsdException w:name="Medium Grid 2 Accent 6" w:uiPriority="68"/>
-    <w:lsdException w:name="Medium Grid 3 Accent 6" w:uiPriority="69"/>
-    <w:lsdException w:name="Dark List Accent 6" w:uiPriority="70"/>
-    <w:lsdException w:name="Colorful Shading Accent 6" w:uiPriority="71"/>
-    <w:lsdException w:name="Colorful List Accent 6" w:uiPriority="72"/>
-    <w:lsdException w:name="Colorful Grid Accent 6" w:uiPriority="73"/>
-    <w:lsdException w:name="Subtle Emphasis" w:uiPriority="19" w:qFormat="1"/>
-    <w:lsdException w:name="Intense Emphasis" w:uiPriority="21" w:qFormat="1"/>
-    <w:lsdException w:name="Subtle Reference" w:uiPriority="31" w:qFormat="1"/>
-    <w:lsdException w:name="Intense Reference" w:uiPriority="32" w:qFormat="1"/>
-    <w:lsdException w:name="Book Title" w:uiPriority="33" w:qFormat="1"/>
-    <w:lsdException w:name="Bibliography" w:semiHidden="1" w:uiPriority="37" w:unhideWhenUsed="1"/>
-    <w:lsdException w:name="TOC Heading" w:semiHidden="1" w:uiPriority="39" w:unhideWhenUsed="1" w:qFormat="1"/>
-    <w:lsdException w:name="Plain Table 1" w:uiPriority="41"/>
-    <w:lsdException w:name="Plain Table 2" w:uiPriority="42"/>
-    <w:lsdException w:name="Plain Table 3" w:uiPriority="43"/>
-    <w:lsdException w:name="Plain Table 4" w:uiPriority="44"/>
-    <w:lsdException w:name="Plain Table 5" w:uiPriority="45"/>
-    <w:lsdException w:name="Grid Table Light" w:uiPriority="40"/>
-    <w:lsdException w:name="Grid Table 1 Light" w:uiPriority="46"/>
-    <w:lsdException w:name="Grid Table 2" w:uiPriority="47"/>
-    <w:lsdException w:name="Grid Table 3" w:uiPriority="48"/>
-    <w:lsdException w:name="Grid Table 4" w:uiPriority="49"/>
-    <w:lsdException w:name="Grid Table 5 Dark" w:uiPriority="50"/>
-    <w:lsdException w:name="Grid Table 6 Colorful" w:uiPriority="51"/>
-    <w:lsdException w:name="Grid Table 7 Colorful" w:uiPriority="52"/>
-    <w:lsdException w:name="Grid Table 1 Light Accent 1" w:uiPriority="46"/>
-    <w:lsdException w:name="Grid Table 2 Accent 1" w:uiPriority="47"/>
-    <w:lsdException w:name="Grid Table 3 Accent 1" w:uiPriority="48"/>
-    <w:lsdException w:name="Grid Table 4 Accent 1" w:uiPriority="49"/>
-    <w:lsdException w:name="Grid Table 5 Dark Accent 1" w:uiPriority="50"/>
-    <w:lsdException w:name="Grid Table 6 Colorful Accent 1" w:uiPriority="51"/>
-    <w:lsdException w:name="Grid Table 7 Colorful Accent 1" w:uiPriority="52"/>
-    <w:lsdException w:name="Grid Table 1 Light Accent 2" w:uiPriority="46"/>
-    <w:lsdException w:name="Grid Table 2 Accent 2" w:uiPriority="47"/>
-    <w:lsdException w:name="Grid Table 3 Accent 2" w:uiPriority="48"/>
-    <w:lsdException w:name="Grid Table 4 Accent 2" w:uiPriority="49"/>
-    <w:lsdException w:name="Grid Table 5 Dark Accent 2" w:uiPriority="50"/>
-    <w:lsdException w:name="Grid Table 6 Colorful Accent 2" w:uiPriority="51"/>
-    <w:lsdException w:name="Grid Table 7 Colorful Accent 2" w:uiPriority="52"/>
-    <w:lsdException w:name="Grid Table 1 Light Accent 3" w:uiPriority="46"/>
-    <w:lsdException w:name="Grid Table 2 Accent 3" w:uiPriority="47"/>
-    <w:lsdException w:name="Grid Table 3 Accent 3" w:uiPriority="48"/>
-    <w:lsdException w:name="Grid Table 4 Accent 3" w:uiPriority="49"/>
-    <w:lsdException w:name="Grid Table 5 Dark Accent 3" w:uiPriority="50"/>
-    <w:lsdException w:name="Grid Table 6 Colorful Accent 3" w:uiPriority="51"/>
-    <w:lsdException w:name="Grid Table 7 Colorful Accent 3" w:uiPriority="52"/>
-    <w:lsdException w:name="Grid Table 1 Light Accent 4" w:uiPriority="46"/>
-    <w:lsdException w:name="Grid Table 2 Accent 4" w:uiPriority="47"/>
-    <w:lsdException w:name="Grid Table 3 Accent 4" w:uiPriority="48"/>
-    <w:lsdException w:name="Grid Table 4 Accent 4" w:uiPriority="49"/>
-    <w:lsdException w:name="Grid Table 5 Dark Accent 4" w:uiPriority="50"/>
-    <w:lsdException w:name="Grid Table 6 Colorful Accent 4" w:uiPriority="51"/>
-    <w:lsdException w:name="Grid Table 7 Colorful Accent 4" w:uiPriority="52"/>
-    <w:lsdException w:name="Grid Table 1 Light Accent 5" w:uiPriority="46"/>
-    <w:lsdException w:name="Grid Table 2 Accent 5" w:uiPriority="47"/>
-    <w:lsdException w:name="Grid Table 3 Accent 5" w:uiPriority="48"/>
-    <w:lsdException w:name="Grid Table 4 Accent 5" w:uiPriority="49"/>
-    <w:lsdException w:name="Grid Table 5 Dark Accent 5" w:uiPriority="50"/>
-    <w:lsdException w:name="Grid Table 6 Colorful Accent 5" w:uiPriority="51"/>
-    <w:lsdException w:name="Grid Table 7 Colorful Accent 5" w:uiPriority="52"/>
-    <w:lsdException w:name="Grid Table 1 Light Accent 6" w:uiPriority="46"/>
-    <w:lsdException w:name="Grid Table 2 Accent 6" w:uiPriority="47"/>
-    <w:lsdException w:name="Grid Table 3 Accent 6" w:uiPriority="48"/>
-    <w:lsdException w:name="Grid Table 4 Accent 6" w:uiPriority="49"/>
-    <w:lsdException w:name="Grid Table 5 Dark Accent 6" w:uiPriority="50"/>
-    <w:lsdException w:name="Grid Table 6 Colorful Accent 6" w:uiPriority="51"/>
-    <w:lsdException w:name="Grid Table 7 Colorful Accent 6" w:uiPriority="52"/>
-    <w:lsdException w:name="List Table 1 Light" w:uiPriority="46"/>
-    <w:lsdException w:name="List Table 2" w:uiPriority="47"/>
-    <w:lsdException w:name="List Table 3" w:uiPriority="48"/>
-    <w:lsdException w:name="List Table 4" w:uiPriority="49"/>
-    <w:lsdException w:name="List Table 5 Dark" w:uiPriority="50"/>
-    <w:lsdException w:name="List Table 6 Colorful" w:uiPriority="51"/>
-    <w:lsdException w:name="List Table 7 Colorful" w:uiPriority="52"/>
-    <w:lsdException w:name="List Table 1 Light Accent 1" w:uiPriority="46"/>
-    <w:lsdException w:name="List Table 2 Accent 1" w:uiPriority="47"/>
-    <w:lsdException w:name="List Table 3 Accent 1" w:uiPriority="48"/>
-    <w:lsdException w:name="List Table 4 Accent 1" w:uiPriority="49"/>
-    <w:lsdException w:name="List Table 5 Dark Accent 1" w:uiPriority="50"/>
-    <w:lsdException w:name="List Table 6 Colorful Accent 1" w:uiPriority="51"/>
-    <w:lsdException w:name="List Table 7 Colorful Accent 1" w:uiPriority="52"/>
-    <w:lsdException w:name="List Table 1 Light Accent 2" w:uiPriority="46"/>
-    <w:lsdException w:name="List Table 2 Accent 2" w:uiPriority="47"/>
-    <w:lsdException w:name="List Table 3 Accent 2" w:uiPriority="48"/>
-    <w:lsdException w:name="List Table 4 Accent 2" w:uiPriority="49"/>
-    <w:lsdException w:name="List Table 5 Dark Accent 2" w:uiPriority="50"/>
-    <w:lsdException w:name="List Table 6 Colorful Accent 2" w:uiPriority="51"/>
-    <w:lsdException w:name="List Table 7 Colorful Accent 2" w:uiPriority="52"/>
-    <w:lsdException w:name="List Table 1 Light Accent 3" w:uiPriority="46"/>
-    <w:lsdException w:name="List Table 2 Accent 3" w:uiPriority="47"/>
-    <w:lsdException w:name="List Table 3 Accent 3" w:uiPriority="48"/>
-    <w:lsdException w:name="List Table 4 Accent 3" w:uiPriority="49"/>
-    <w:lsdException w:name="List Table 5 Dark Accent 3" w:uiPriority="50"/>
-    <w:lsdException w:name="List Table 6 Colorful Accent 3" w:uiPriority="51"/>
-    <w:lsdException w:name="List Table 7 Colorful Accent 3" w:uiPriority="52"/>
-    <w:lsdException w:name="List Table 1 Light Accent 4" w:uiPriority="46"/>
-    <w:lsdException w:name="List Table 2 Accent 4" w:uiPriority="47"/>
-    <w:lsdException w:name="List Table 3 Accent 4" w:uiPriority="48"/>
-    <w:lsdException w:name="List Table 4 Accent 4" w:uiPriority="49"/>
-    <w:lsdException w:name="List Table 5 Dark Accent 4" w:uiPriority="50"/>
-    <w:lsdException w:name="List Table 6 Colorful Accent 4" w:uiPriority="51"/>
-    <w:lsdException w:name="List Table 7 Colorful Accent 4" w:uiPriority="52"/>
-    <w:lsdException w:name="List Table 1 Light Accent 5" w:uiPriority="46"/>
-    <w:lsdException w:name="List Table 2 Accent 5" w:uiPriority="47"/>
-    <w:lsdException w:name="List Table 3 Accent 5" w:uiPriority="48"/>
-    <w:lsdException w:name="List Table 4 Accent 5" w:uiPriority="49"/>
-    <w:lsdException w:name="List Table 5 Dark Accent 5" w:uiPriority="50"/>
-    <w:lsdException w:name="List Table 6 Colorful Accent 5" w:uiPriority="51"/>
-    <w:lsdException w:name="List Table 7 Colorful Accent 5" w:uiPriority="52"/>
-    <w:lsdException w:name="List Table 1 Light Accent 6" w:uiPriority="46"/>
-    <w:lsdException w:name="List Table 2 Accent 6" w:uiPriority="47"/>
-    <w:lsdException w:name="List Table 3 Accent 6" w:uiPriority="48"/>
-    <w:lsdException w:name="List Table 4 Accent 6" w:uiPriority="49"/>
-    <w:lsdException w:name="List Table 5 Dark Accent 6" w:uiPriority="50"/>
-    <w:lsdException w:name="List Table 6 Colorful Accent 6" w:uiPriority="51"/>
-    <w:lsdException w:name="List Table 7 Colorful Accent 6" w:uiPriority="52"/>
-  </w:latentStyles>
-  <w:style w:type="paragraph" w:default="1" w:styleId="Normal">
-    <w:name w:val="Normal"/>
-    <w:qFormat/>
-  </w:style>
-  <w:style w:type="character" w:default="1" w:styleId="DefaultParagraphFont">
-    <w:name w:val="Default Paragraph Font"/>
-    <w:uiPriority w:val="1"/>
-    <w:semiHidden/>
-    <w:unhideWhenUsed/>
-  </w:style>
-  <w:style w:type="table" w:default="1" w:styleId="TableNormal">
-    <w:name w:val="Normal Table"/>
-    <w:uiPriority w:val="99"/>
-    <w:semiHidden/>
-    <w:unhideWhenUsed/>
+  <w:style w:type="table" w:styleId="TableGrid">
+    <w:name w:val="Table Grid"/>
+    <w:basedOn w:val="TableNormal"/>
+    <w:uiPriority w:val="39"/>
+    <w:rsid w:val="00B45A5A"/>
+    <w:pPr>
+      <w:spacing w:after="0" w:line="240" w:lineRule="auto"/>
+    </w:pPr>
+    <w:rPr>
+      <w:sz w:val="22"/>
+      <w:szCs w:val="22"/>
+      <w:lang w:eastAsia="ko-KR"/>
+    </w:rPr>
     <w:tblPr>
-      <w:tblInd w:w="0" w:type="dxa"/>
-      <w:tblCellMar>
-        <w:top w:w="0" w:type="dxa"/>
-        <w:left w:w="108" w:type="dxa"/>
-        <w:bottom w:w="0" w:type="dxa"/>
-        <w:right w:w="108" w:type="dxa"/>
-      </w:tblCellMar>
+      <w:tblBorders>
+        <w:top w:val="single" w:sz="4" w:space="0" w:color="auto"/>
+        <w:left w:val="single" w:sz="4" w:space="0" w:color="auto"/>
+        <w:bottom w:val="single" w:sz="4" w:space="0" w:color="auto"/>
+        <w:right w:val="single" w:sz="4" w:space="0" w:color="auto"/>
+        <w:insideH w:val="single" w:sz="4" w:space="0" w:color="auto"/>
+        <w:insideV w:val="single" w:sz="4" w:space="0" w:color="auto"/>
+      </w:tblBorders>
     </w:tblPr>
   </w:style>
-  <w:style w:type="numbering" w:default="1" w:styleId="NoList">
-    <w:name w:val="No List"/>
-    <w:uiPriority w:val="99"/>
-    <w:semiHidden/>
-    <w:unhideWhenUsed/>
-  </w:style>
-  <w:style w:type="paragraph" w:customStyle="1" w:styleId="2E4BF2E54C004C6A9CCD6C47CF8E8CCD">
-    <w:name w:val="2E4BF2E54C004C6A9CCD6C47CF8E8CCD"/>
-    <w:rsid w:val="003310B2"/>
-  </w:style>
-  <w:style w:type="paragraph" w:customStyle="1" w:styleId="4CC8092B8B334D71A7C61D7356C0ABAF">
-    <w:name w:val="4CC8092B8B334D71A7C61D7356C0ABAF"/>
-    <w:rsid w:val="003310B2"/>
-  </w:style>
-  <w:style w:type="paragraph" w:customStyle="1" w:styleId="4867F57C79C44EFBAB617330A38901B9">
-    <w:name w:val="4867F57C79C44EFBAB617330A38901B9"/>
-    <w:rsid w:val="003310B2"/>
-  </w:style>
 </w:styles>
-</file>
-
-<file path=word/glossary/webSettings.xml><?xml version="1.0" encoding="utf-8"?>
-<w:webSettings xmlns:mc="http://schemas.openxmlformats.org/markup-compatibility/2006" xmlns:r="http://schemas.openxmlformats.org/officeDocument/2006/relationships" xmlns:w="http://schemas.openxmlformats.org/wordprocessingml/2006/main" xmlns:w14="http://schemas.microsoft.com/office/word/2010/wordml" xmlns:w15="http://schemas.microsoft.com/office/word/2012/wordml" mc:Ignorable="w14 w15">
-  <w:optimizeForBrowser/>
-  <w:allowPNG/>
-</w:webSettings>
 </file>
 
 <file path=word/theme/theme1.xml><?xml version="1.0" encoding="utf-8"?>
@@ -5678,7 +5997,7 @@
 </file>
 
 <file path=customXml/itemProps1.xml><?xml version="1.0" encoding="utf-8"?>
-<ds:datastoreItem xmlns:ds="http://schemas.openxmlformats.org/officeDocument/2006/customXml" ds:itemID="{33DC0B54-DD50-4E0B-8277-C819DD794875}">
+<ds:datastoreItem xmlns:ds="http://schemas.openxmlformats.org/officeDocument/2006/customXml" ds:itemID="{790B1B9B-6EE1-4DF5-83D8-9521C40877BF}">
   <ds:schemaRefs>
     <ds:schemaRef ds:uri="http://schemas.openxmlformats.org/officeDocument/2006/bibliography"/>
   </ds:schemaRefs>

</xml_diff>